<commit_message>
update current design architecture diagram
</commit_message>
<xml_diff>
--- a/HANAFlightPredictorApp-ArchitecturalDesignDocument.docx
+++ b/HANAFlightPredictorApp-ArchitecturalDesignDocument.docx
@@ -1,6 +1,6 @@
 
 <file path=word/document.xml><?xml version="1.0" encoding="utf-8"?>
-<w:document xmlns:wpc="http://schemas.microsoft.com/office/word/2010/wordprocessingCanvas" xmlns:mc="http://schemas.openxmlformats.org/markup-compatibility/2006" xmlns:o="urn:schemas-microsoft-com:office:office" xmlns:r="http://schemas.openxmlformats.org/officeDocument/2006/relationships" xmlns:m="http://schemas.openxmlformats.org/officeDocument/2006/math" xmlns:v="urn:schemas-microsoft-com:vml" xmlns:wp14="http://schemas.microsoft.com/office/word/2010/wordprocessingDrawing" xmlns:wp="http://schemas.openxmlformats.org/drawingml/2006/wordprocessingDrawing" xmlns:w10="urn:schemas-microsoft-com:office:word" xmlns:w="http://schemas.openxmlformats.org/wordprocessingml/2006/main" xmlns:w14="http://schemas.microsoft.com/office/word/2010/wordml" xmlns:wpg="http://schemas.microsoft.com/office/word/2010/wordprocessingGroup" xmlns:wpi="http://schemas.microsoft.com/office/word/2010/wordprocessingInk" xmlns:wne="http://schemas.microsoft.com/office/word/2006/wordml" xmlns:wps="http://schemas.microsoft.com/office/word/2010/wordprocessingShape" mc:Ignorable="w14 wp14">
+<w:document xmlns:wpc="http://schemas.microsoft.com/office/word/2010/wordprocessingCanvas" xmlns:mo="http://schemas.microsoft.com/office/mac/office/2008/main" xmlns:mc="http://schemas.openxmlformats.org/markup-compatibility/2006" xmlns:mv="urn:schemas-microsoft-com:mac:vml" xmlns:o="urn:schemas-microsoft-com:office:office" xmlns:r="http://schemas.openxmlformats.org/officeDocument/2006/relationships" xmlns:m="http://schemas.openxmlformats.org/officeDocument/2006/math" xmlns:v="urn:schemas-microsoft-com:vml" xmlns:wp14="http://schemas.microsoft.com/office/word/2010/wordprocessingDrawing" xmlns:wp="http://schemas.openxmlformats.org/drawingml/2006/wordprocessingDrawing" xmlns:w10="urn:schemas-microsoft-com:office:word" xmlns:w="http://schemas.openxmlformats.org/wordprocessingml/2006/main" xmlns:w14="http://schemas.microsoft.com/office/word/2010/wordml" xmlns:wpg="http://schemas.microsoft.com/office/word/2010/wordprocessingGroup" xmlns:wpi="http://schemas.microsoft.com/office/word/2010/wordprocessingInk" xmlns:wne="http://schemas.microsoft.com/office/word/2006/wordml" xmlns:wps="http://schemas.microsoft.com/office/word/2010/wordprocessingShape" mc:Ignorable="w14 wp14">
   <w:background w:color="FFFFFF"/>
   <w:body>
     <w:p>
@@ -53,8 +53,6 @@
         </w:rPr>
         <w:t>Version 1.0</w:t>
       </w:r>
-      <w:bookmarkStart w:id="0" w:name="_GoBack"/>
-      <w:bookmarkEnd w:id="0"/>
     </w:p>
     <w:p>
       <w:pPr>
@@ -1900,7 +1898,7 @@
           <w:rFonts w:ascii="Arial" w:eastAsia="Adobe Gothic Std B" w:hAnsi="Arial" w:cs="Arial"/>
         </w:rPr>
       </w:pPr>
-      <w:bookmarkStart w:id="1" w:name="_Toc343528704"/>
+      <w:bookmarkStart w:id="0" w:name="_Toc343528704"/>
       <w:r>
         <w:rPr>
           <w:rFonts w:ascii="Arial" w:eastAsia="Adobe Gothic Std B" w:hAnsi="Arial" w:cs="Arial"/>
@@ -1908,7 +1906,7 @@
         <w:lastRenderedPageBreak/>
         <w:t>Executive Summary</w:t>
       </w:r>
-      <w:bookmarkEnd w:id="1"/>
+      <w:bookmarkEnd w:id="0"/>
     </w:p>
     <w:p>
       <w:pPr>
@@ -2049,8 +2047,8 @@
           <w:sz w:val="24"/>
         </w:rPr>
       </w:pPr>
-      <w:bookmarkStart w:id="2" w:name="_Toc216842790"/>
-      <w:bookmarkStart w:id="3" w:name="_Toc343528705"/>
+      <w:bookmarkStart w:id="1" w:name="_Toc216842790"/>
+      <w:bookmarkStart w:id="2" w:name="_Toc343528705"/>
       <w:r>
         <w:rPr>
           <w:rFonts w:ascii="Arial" w:hAnsi="Arial" w:cs="Arial"/>
@@ -2064,93 +2062,93 @@
         </w:rPr>
         <w:t>Requirement</w:t>
       </w:r>
+      <w:bookmarkEnd w:id="1"/>
+      <w:r>
+        <w:rPr>
+          <w:rFonts w:ascii="Arial" w:hAnsi="Arial" w:cs="Arial"/>
+        </w:rPr>
+        <w:t>s</w:t>
+      </w:r>
       <w:bookmarkEnd w:id="2"/>
-      <w:r>
-        <w:rPr>
-          <w:rFonts w:ascii="Arial" w:hAnsi="Arial" w:cs="Arial"/>
-        </w:rPr>
-        <w:t>s</w:t>
+    </w:p>
+    <w:p>
+      <w:pPr>
+        <w:pStyle w:val="Heading2"/>
+      </w:pPr>
+      <w:bookmarkStart w:id="3" w:name="_Toc216842791"/>
+      <w:bookmarkStart w:id="4" w:name="_Toc343528706"/>
+      <w:r>
+        <w:t>Scope</w:t>
       </w:r>
       <w:bookmarkEnd w:id="3"/>
+      <w:bookmarkEnd w:id="4"/>
+    </w:p>
+    <w:p>
+      <w:pPr>
+        <w:pStyle w:val="Normal1"/>
+        <w:ind w:left="0" w:firstLine="0"/>
+        <w:jc w:val="both"/>
+        <w:rPr>
+          <w:sz w:val="24"/>
+        </w:rPr>
+      </w:pPr>
+      <w:r>
+        <w:rPr>
+          <w:sz w:val="24"/>
+        </w:rPr>
+        <w:t xml:space="preserve">The objective of the system is to provide real-time prediction information about possible flight delays based on </w:t>
+      </w:r>
+      <w:r>
+        <w:rPr>
+          <w:sz w:val="24"/>
+        </w:rPr>
+        <w:t xml:space="preserve">historical information and real-time data, e.g., </w:t>
+      </w:r>
+      <w:r>
+        <w:rPr>
+          <w:sz w:val="24"/>
+        </w:rPr>
+        <w:t>weather information. The user can get the status of flights by providing the airlines, flight number and departure and arrival airport and the departure and arrival date. The system currently predicts for domestic flights within United States.</w:t>
+      </w:r>
     </w:p>
     <w:p>
       <w:pPr>
         <w:pStyle w:val="Heading2"/>
       </w:pPr>
-      <w:bookmarkStart w:id="4" w:name="_Toc216842791"/>
-      <w:bookmarkStart w:id="5" w:name="_Toc343528706"/>
-      <w:r>
-        <w:t>Scope</w:t>
-      </w:r>
-      <w:bookmarkEnd w:id="4"/>
+      <w:bookmarkStart w:id="5" w:name="_Toc216842792"/>
+      <w:bookmarkStart w:id="6" w:name="_Toc343528707"/>
+      <w:r>
+        <w:t>Concerns</w:t>
+      </w:r>
       <w:bookmarkEnd w:id="5"/>
-    </w:p>
-    <w:p>
-      <w:pPr>
-        <w:pStyle w:val="Normal1"/>
-        <w:ind w:left="0" w:firstLine="0"/>
-        <w:jc w:val="both"/>
-        <w:rPr>
-          <w:sz w:val="24"/>
-        </w:rPr>
-      </w:pPr>
-      <w:r>
-        <w:rPr>
-          <w:sz w:val="24"/>
-        </w:rPr>
-        <w:t xml:space="preserve">The objective of the system is to provide real-time prediction information about possible flight delays based on </w:t>
-      </w:r>
-      <w:r>
-        <w:rPr>
-          <w:sz w:val="24"/>
-        </w:rPr>
-        <w:t xml:space="preserve">historical information and real-time data, e.g., </w:t>
-      </w:r>
-      <w:r>
-        <w:rPr>
-          <w:sz w:val="24"/>
-        </w:rPr>
-        <w:t>weather information. The user can get the status of flights by providing the airlines, flight number and departure and arrival airport and the departure and arrival date. The system currently predicts for domestic flights within United States.</w:t>
+      <w:bookmarkEnd w:id="6"/>
+    </w:p>
+    <w:p>
+      <w:pPr>
+        <w:pStyle w:val="Normal1"/>
+        <w:jc w:val="both"/>
+        <w:rPr>
+          <w:sz w:val="24"/>
+        </w:rPr>
+      </w:pPr>
+      <w:r>
+        <w:rPr>
+          <w:sz w:val="24"/>
+        </w:rPr>
+        <w:t>The key architectural concern is performance. We aim at designing an architecture that leverages the use of SAP HANA’s real-time analytics capabilities, while eliminating all possible causes of delays that can be experienced when processing a cloud-based flight investigation system.</w:t>
       </w:r>
     </w:p>
     <w:p>
       <w:pPr>
         <w:pStyle w:val="Heading2"/>
       </w:pPr>
-      <w:bookmarkStart w:id="6" w:name="_Toc216842792"/>
-      <w:bookmarkStart w:id="7" w:name="_Toc343528707"/>
-      <w:r>
-        <w:t>Concerns</w:t>
-      </w:r>
-      <w:bookmarkEnd w:id="6"/>
+      <w:bookmarkStart w:id="7" w:name="_Toc216842793"/>
+      <w:bookmarkStart w:id="8" w:name="_Toc343528708"/>
+      <w:r>
+        <w:t>Principles</w:t>
+      </w:r>
       <w:bookmarkEnd w:id="7"/>
-    </w:p>
-    <w:p>
-      <w:pPr>
-        <w:pStyle w:val="Normal1"/>
-        <w:jc w:val="both"/>
-        <w:rPr>
-          <w:sz w:val="24"/>
-        </w:rPr>
-      </w:pPr>
-      <w:r>
-        <w:rPr>
-          <w:sz w:val="24"/>
-        </w:rPr>
-        <w:t>The key architectural concern is performance. We aim at designing an architecture that leverages the use of SAP HANA’s real-time analytics capabilities, while eliminating all possible causes of delays that can be experienced when processing a cloud-based flight investigation system.</w:t>
-      </w:r>
-    </w:p>
-    <w:p>
-      <w:pPr>
-        <w:pStyle w:val="Heading2"/>
-      </w:pPr>
-      <w:bookmarkStart w:id="8" w:name="_Toc216842793"/>
-      <w:bookmarkStart w:id="9" w:name="_Toc343528708"/>
-      <w:r>
-        <w:t>Principles</w:t>
-      </w:r>
       <w:bookmarkEnd w:id="8"/>
-      <w:bookmarkEnd w:id="9"/>
     </w:p>
     <w:p>
       <w:pPr>
@@ -2283,13 +2281,13 @@
       <w:pPr>
         <w:pStyle w:val="Heading2"/>
       </w:pPr>
-      <w:bookmarkStart w:id="10" w:name="_Toc216842794"/>
-      <w:bookmarkStart w:id="11" w:name="_Toc343528709"/>
+      <w:bookmarkStart w:id="9" w:name="_Toc216842794"/>
+      <w:bookmarkStart w:id="10" w:name="_Toc343528709"/>
       <w:r>
         <w:t>Constraints</w:t>
       </w:r>
+      <w:bookmarkEnd w:id="9"/>
       <w:bookmarkEnd w:id="10"/>
-      <w:bookmarkEnd w:id="11"/>
       <w:r>
         <w:t xml:space="preserve"> </w:t>
       </w:r>
@@ -2386,7 +2384,21 @@
           <w:sz w:val="24"/>
         </w:rPr>
         <w:lastRenderedPageBreak/>
-        <w:t>Weather is the only factor considered to investigate the delay in air travel. There might be other factors like airport construction, air flight repair, airline strikes etc., that might affect the travel.</w:t>
+        <w:t xml:space="preserve">Weather is the only factor considered to investigate the delay in air travel. There might be other factors like airport construction, air flight repair, airline strikes etc., </w:t>
+      </w:r>
+      <w:proofErr w:type="gramStart"/>
+      <w:r>
+        <w:rPr>
+          <w:sz w:val="24"/>
+        </w:rPr>
+        <w:t>that</w:t>
+      </w:r>
+      <w:proofErr w:type="gramEnd"/>
+      <w:r>
+        <w:rPr>
+          <w:sz w:val="24"/>
+        </w:rPr>
+        <w:t xml:space="preserve"> might affect the travel.</w:t>
       </w:r>
     </w:p>
     <w:p>
@@ -2412,8 +2424,8 @@
           <w:rFonts w:ascii="Arial" w:hAnsi="Arial" w:cs="Arial"/>
         </w:rPr>
       </w:pPr>
-      <w:bookmarkStart w:id="12" w:name="_Toc216842795"/>
-      <w:bookmarkStart w:id="13" w:name="_Toc343528710"/>
+      <w:bookmarkStart w:id="11" w:name="_Toc216842795"/>
+      <w:bookmarkStart w:id="12" w:name="_Toc343528710"/>
       <w:r>
         <w:rPr>
           <w:rFonts w:ascii="Arial" w:hAnsi="Arial" w:cs="Arial"/>
@@ -2421,8 +2433,8 @@
         <w:lastRenderedPageBreak/>
         <w:t>Related Work</w:t>
       </w:r>
+      <w:bookmarkEnd w:id="11"/>
       <w:bookmarkEnd w:id="12"/>
-      <w:bookmarkEnd w:id="13"/>
     </w:p>
     <w:p>
       <w:pPr>
@@ -2519,11 +2531,19 @@
           <w:sz w:val="24"/>
         </w:rPr>
       </w:pPr>
-      <w:r>
-        <w:rPr>
-          <w:sz w:val="24"/>
-        </w:rPr>
-        <w:t xml:space="preserve">FlightCaster[3] is currently the only service that provides the flight service prediction. It uses Hadoop structure to provide a scalable prediction service. As our goal is to </w:t>
+      <w:proofErr w:type="gramStart"/>
+      <w:r>
+        <w:rPr>
+          <w:sz w:val="24"/>
+        </w:rPr>
+        <w:t>FlightCaster[</w:t>
+      </w:r>
+      <w:proofErr w:type="gramEnd"/>
+      <w:r>
+        <w:rPr>
+          <w:sz w:val="24"/>
+        </w:rPr>
+        <w:t xml:space="preserve">3] is currently the only service that provides the flight service prediction. It uses Hadoop structure to provide a scalable prediction service. As our goal is to </w:t>
       </w:r>
       <w:r>
         <w:rPr>
@@ -2564,7 +2584,7 @@
           <w:noProof/>
           <w:color w:val="auto"/>
           <w:sz w:val="24"/>
-          <w:lang w:eastAsia="zh-CN"/>
+          <w:lang w:eastAsia="en-US"/>
         </w:rPr>
         <w:drawing>
           <wp:inline distT="0" distB="0" distL="0" distR="0" wp14:anchorId="37335D64" wp14:editId="1D1F4D53">
@@ -2638,7 +2658,7 @@
           <w:rFonts w:ascii="Arial" w:hAnsi="Arial" w:cs="Arial"/>
         </w:rPr>
       </w:pPr>
-      <w:bookmarkStart w:id="14" w:name="_Toc343528711"/>
+      <w:bookmarkStart w:id="13" w:name="_Toc343528711"/>
       <w:r>
         <w:rPr>
           <w:rFonts w:ascii="Arial" w:hAnsi="Arial" w:cs="Arial"/>
@@ -2646,29 +2666,29 @@
         <w:lastRenderedPageBreak/>
         <w:t>Architectural Design</w:t>
       </w:r>
+      <w:bookmarkEnd w:id="13"/>
+    </w:p>
+    <w:p>
+      <w:pPr>
+        <w:pStyle w:val="Heading2"/>
+        <w:rPr>
+          <w:sz w:val="24"/>
+        </w:rPr>
+      </w:pPr>
+      <w:bookmarkStart w:id="14" w:name="_Toc343528712"/>
+      <w:r>
+        <w:t>Functional</w:t>
+      </w:r>
+      <w:r>
+        <w:rPr>
+          <w:sz w:val="24"/>
+        </w:rPr>
+        <w:t xml:space="preserve"> </w:t>
+      </w:r>
+      <w:r>
+        <w:t>View</w:t>
+      </w:r>
       <w:bookmarkEnd w:id="14"/>
-    </w:p>
-    <w:p>
-      <w:pPr>
-        <w:pStyle w:val="Heading2"/>
-        <w:rPr>
-          <w:sz w:val="24"/>
-        </w:rPr>
-      </w:pPr>
-      <w:bookmarkStart w:id="15" w:name="_Toc343528712"/>
-      <w:r>
-        <w:t>Functional</w:t>
-      </w:r>
-      <w:r>
-        <w:rPr>
-          <w:sz w:val="24"/>
-        </w:rPr>
-        <w:t xml:space="preserve"> </w:t>
-      </w:r>
-      <w:r>
-        <w:t>View</w:t>
-      </w:r>
-      <w:bookmarkEnd w:id="15"/>
       <w:r>
         <w:rPr>
           <w:sz w:val="24"/>
@@ -2716,7 +2736,7 @@
         <w:rPr>
           <w:noProof/>
           <w:sz w:val="24"/>
-          <w:lang w:eastAsia="zh-CN"/>
+          <w:lang w:eastAsia="en-US"/>
         </w:rPr>
         <w:drawing>
           <wp:inline distT="0" distB="0" distL="0" distR="0" wp14:anchorId="383F50D8" wp14:editId="700D2E9B">
@@ -3118,12 +3138,12 @@
       <w:pPr>
         <w:pStyle w:val="Heading2"/>
       </w:pPr>
-      <w:bookmarkStart w:id="16" w:name="_Toc343528713"/>
+      <w:bookmarkStart w:id="15" w:name="_Toc343528713"/>
       <w:r>
         <w:lastRenderedPageBreak/>
         <w:t>Information View</w:t>
       </w:r>
-      <w:bookmarkEnd w:id="16"/>
+      <w:bookmarkEnd w:id="15"/>
       <w:r>
         <w:t xml:space="preserve"> </w:t>
       </w:r>
@@ -3157,7 +3177,7 @@
         <w:rPr>
           <w:noProof/>
           <w:sz w:val="24"/>
-          <w:lang w:eastAsia="zh-CN"/>
+          <w:lang w:eastAsia="en-US"/>
         </w:rPr>
         <w:drawing>
           <wp:anchor distT="0" distB="0" distL="0" distR="0" simplePos="0" relativeHeight="251659264" behindDoc="0" locked="0" layoutInCell="0" hidden="0" allowOverlap="0" wp14:anchorId="44C1DCBB" wp14:editId="5C3DC57A">
@@ -3371,7 +3391,21 @@
         <w:rPr>
           <w:sz w:val="24"/>
         </w:rPr>
-        <w:t xml:space="preserve">The data model consists the following  models: </w:t>
+        <w:t xml:space="preserve">The data model consists the </w:t>
+      </w:r>
+      <w:proofErr w:type="gramStart"/>
+      <w:r>
+        <w:rPr>
+          <w:sz w:val="24"/>
+        </w:rPr>
+        <w:t>following  models</w:t>
+      </w:r>
+      <w:proofErr w:type="gramEnd"/>
+      <w:r>
+        <w:rPr>
+          <w:sz w:val="24"/>
+        </w:rPr>
+        <w:t xml:space="preserve">: </w:t>
       </w:r>
     </w:p>
     <w:p>
@@ -3425,7 +3459,21 @@
         <w:rPr>
           <w:sz w:val="24"/>
         </w:rPr>
-        <w:t>: The traveling plan, including expected itinerary date time(departure/arrival) and city(departure/arrival)</w:t>
+        <w:t xml:space="preserve">: The traveling plan, including expected itinerary date </w:t>
+      </w:r>
+      <w:proofErr w:type="gramStart"/>
+      <w:r>
+        <w:rPr>
+          <w:sz w:val="24"/>
+        </w:rPr>
+        <w:t>time(</w:t>
+      </w:r>
+      <w:proofErr w:type="gramEnd"/>
+      <w:r>
+        <w:rPr>
+          <w:sz w:val="24"/>
+        </w:rPr>
+        <w:t>departure/arrival) and city(departure/arrival)</w:t>
       </w:r>
     </w:p>
     <w:p>
@@ -3506,7 +3554,21 @@
         <w:rPr>
           <w:sz w:val="24"/>
         </w:rPr>
-        <w:t xml:space="preserve">: A flight information, including airlines, departure and arrival city and time. </w:t>
+        <w:t xml:space="preserve">: </w:t>
+      </w:r>
+      <w:proofErr w:type="gramStart"/>
+      <w:r>
+        <w:rPr>
+          <w:sz w:val="24"/>
+        </w:rPr>
+        <w:t>A flight</w:t>
+      </w:r>
+      <w:proofErr w:type="gramEnd"/>
+      <w:r>
+        <w:rPr>
+          <w:sz w:val="24"/>
+        </w:rPr>
+        <w:t xml:space="preserve"> information, including airlines, departure and arrival city and time. </w:t>
       </w:r>
     </w:p>
     <w:p>
@@ -3829,7 +3891,14 @@
         <w:rPr>
           <w:sz w:val="24"/>
         </w:rPr>
-        <w:t xml:space="preserve"> record( </w:t>
+        <w:t xml:space="preserve"> record</w:t>
+      </w:r>
+      <w:proofErr w:type="gramStart"/>
+      <w:r>
+        <w:rPr>
+          <w:sz w:val="24"/>
+        </w:rPr>
+        <w:t xml:space="preserve">( </w:t>
       </w:r>
       <w:r>
         <w:rPr>
@@ -3838,6 +3907,7 @@
         </w:rPr>
         <w:t>Forecast</w:t>
       </w:r>
+      <w:proofErr w:type="gramEnd"/>
       <w:r>
         <w:rPr>
           <w:sz w:val="24"/>
@@ -3868,7 +3938,21 @@
         <w:rPr>
           <w:sz w:val="24"/>
         </w:rPr>
-        <w:t xml:space="preserve">, it contains many flight. For each flight, we also have several </w:t>
+        <w:t xml:space="preserve">, it contains </w:t>
+      </w:r>
+      <w:proofErr w:type="gramStart"/>
+      <w:r>
+        <w:rPr>
+          <w:sz w:val="24"/>
+        </w:rPr>
+        <w:t>many flight</w:t>
+      </w:r>
+      <w:proofErr w:type="gramEnd"/>
+      <w:r>
+        <w:rPr>
+          <w:sz w:val="24"/>
+        </w:rPr>
+        <w:t xml:space="preserve">. For each flight, we also have several </w:t>
       </w:r>
       <w:r>
         <w:rPr>
@@ -3881,7 +3965,21 @@
         <w:rPr>
           <w:sz w:val="24"/>
         </w:rPr>
-        <w:t xml:space="preserve">. Based on these information, we can then gather a prediction model. For each flight, the </w:t>
+        <w:t xml:space="preserve">. Based on </w:t>
+      </w:r>
+      <w:proofErr w:type="gramStart"/>
+      <w:r>
+        <w:rPr>
+          <w:sz w:val="24"/>
+        </w:rPr>
+        <w:t>these</w:t>
+      </w:r>
+      <w:proofErr w:type="gramEnd"/>
+      <w:r>
+        <w:rPr>
+          <w:sz w:val="24"/>
+        </w:rPr>
+        <w:t xml:space="preserve"> information, we can then gather a prediction model. For each flight, the </w:t>
       </w:r>
       <w:r>
         <w:rPr>
@@ -3927,11 +4025,11 @@
       <w:pPr>
         <w:pStyle w:val="Heading2"/>
       </w:pPr>
-      <w:bookmarkStart w:id="17" w:name="_Toc343528714"/>
+      <w:bookmarkStart w:id="16" w:name="_Toc343528714"/>
       <w:r>
         <w:t>Data Flow</w:t>
       </w:r>
-      <w:bookmarkEnd w:id="17"/>
+      <w:bookmarkEnd w:id="16"/>
     </w:p>
     <w:p>
       <w:pPr>
@@ -3957,7 +4055,7 @@
         <w:rPr>
           <w:noProof/>
           <w:sz w:val="24"/>
-          <w:lang w:eastAsia="zh-CN"/>
+          <w:lang w:eastAsia="en-US"/>
         </w:rPr>
         <w:drawing>
           <wp:inline distT="0" distB="0" distL="0" distR="0" wp14:anchorId="48CDC777" wp14:editId="1969FA86">
@@ -4140,7 +4238,21 @@
         <w:rPr>
           <w:sz w:val="24"/>
         </w:rPr>
-        <w:t xml:space="preserve"> information and ask for the </w:t>
+        <w:t xml:space="preserve"> information and </w:t>
+      </w:r>
+      <w:proofErr w:type="gramStart"/>
+      <w:r>
+        <w:rPr>
+          <w:sz w:val="24"/>
+        </w:rPr>
+        <w:t>ask</w:t>
+      </w:r>
+      <w:proofErr w:type="gramEnd"/>
+      <w:r>
+        <w:rPr>
+          <w:sz w:val="24"/>
+        </w:rPr>
+        <w:t xml:space="preserve"> for the </w:t>
       </w:r>
       <w:r>
         <w:rPr>
@@ -4269,12 +4381,12 @@
       <w:pPr>
         <w:pStyle w:val="Heading2"/>
       </w:pPr>
-      <w:bookmarkStart w:id="18" w:name="_Toc343528715"/>
+      <w:bookmarkStart w:id="17" w:name="_Toc343528715"/>
       <w:r>
         <w:lastRenderedPageBreak/>
         <w:t>Deployment View</w:t>
       </w:r>
-      <w:bookmarkEnd w:id="18"/>
+      <w:bookmarkEnd w:id="17"/>
       <w:r>
         <w:t xml:space="preserve"> </w:t>
       </w:r>
@@ -4331,7 +4443,7 @@
         <w:rPr>
           <w:noProof/>
           <w:sz w:val="24"/>
-          <w:lang w:eastAsia="zh-CN"/>
+          <w:lang w:eastAsia="en-US"/>
         </w:rPr>
         <w:drawing>
           <wp:inline distT="0" distB="0" distL="0" distR="0" wp14:anchorId="11BC9570" wp14:editId="0ABDAA5B">
@@ -4408,7 +4520,7 @@
           <w:rFonts w:ascii="Arial" w:hAnsi="Arial" w:cs="Arial"/>
         </w:rPr>
       </w:pPr>
-      <w:bookmarkStart w:id="19" w:name="_Toc343528716"/>
+      <w:bookmarkStart w:id="18" w:name="_Toc343528716"/>
       <w:r>
         <w:rPr>
           <w:rFonts w:ascii="Arial" w:hAnsi="Arial" w:cs="Arial"/>
@@ -4416,15 +4528,168 @@
         <w:lastRenderedPageBreak/>
         <w:t>Architectural Justification</w:t>
       </w:r>
+      <w:bookmarkEnd w:id="18"/>
+    </w:p>
+    <w:p>
+      <w:pPr>
+        <w:pStyle w:val="Heading2"/>
+      </w:pPr>
+      <w:bookmarkStart w:id="19" w:name="_Toc343528717"/>
+      <w:r>
+        <w:t>Background</w:t>
+      </w:r>
       <w:bookmarkEnd w:id="19"/>
     </w:p>
     <w:p>
       <w:pPr>
+        <w:pStyle w:val="Normal1"/>
+        <w:jc w:val="both"/>
+        <w:rPr>
+          <w:sz w:val="24"/>
+        </w:rPr>
+      </w:pPr>
+      <w:r>
+        <w:rPr>
+          <w:sz w:val="24"/>
+        </w:rPr>
+        <w:t>The goal of this project is to design a system for analyzing huge amounts of real-time data that affects flights and predict flights’ timings. The system is meant to be open source, scalable, accurate, reliable, modular, maintainable and deliverable as a service.</w:t>
+      </w:r>
+    </w:p>
+    <w:p>
+      <w:pPr>
+        <w:pStyle w:val="Normal1"/>
+        <w:jc w:val="both"/>
+        <w:rPr>
+          <w:sz w:val="24"/>
+        </w:rPr>
+      </w:pPr>
+      <w:r>
+        <w:rPr>
+          <w:sz w:val="24"/>
+        </w:rPr>
+        <w:t>Business and Mission Drivers</w:t>
+      </w:r>
+    </w:p>
+    <w:p>
+      <w:pPr>
+        <w:pStyle w:val="Normal1"/>
+        <w:jc w:val="both"/>
+        <w:rPr>
+          <w:sz w:val="24"/>
+        </w:rPr>
+      </w:pPr>
+      <w:r>
+        <w:rPr>
+          <w:sz w:val="24"/>
+        </w:rPr>
+        <w:t xml:space="preserve">The primary business drivers for this project are, </w:t>
+      </w:r>
+      <w:proofErr w:type="gramStart"/>
+      <w:r>
+        <w:rPr>
+          <w:sz w:val="24"/>
+        </w:rPr>
+        <w:t>to</w:t>
+      </w:r>
+      <w:proofErr w:type="gramEnd"/>
+      <w:r>
+        <w:rPr>
+          <w:sz w:val="24"/>
+        </w:rPr>
+        <w:t>:</w:t>
+      </w:r>
+    </w:p>
+    <w:p>
+      <w:pPr>
+        <w:pStyle w:val="Normal1"/>
+        <w:jc w:val="both"/>
+        <w:rPr>
+          <w:sz w:val="24"/>
+        </w:rPr>
+      </w:pPr>
+      <w:r>
+        <w:rPr>
+          <w:sz w:val="24"/>
+        </w:rPr>
+        <w:t>1.     Leverage the available prediction mathematical models offered by SAP.</w:t>
+      </w:r>
+    </w:p>
+    <w:p>
+      <w:pPr>
+        <w:pStyle w:val="Normal1"/>
+        <w:jc w:val="both"/>
+        <w:rPr>
+          <w:sz w:val="24"/>
+        </w:rPr>
+      </w:pPr>
+      <w:r>
+        <w:rPr>
+          <w:sz w:val="24"/>
+        </w:rPr>
+        <w:t>2.     Leverage the availability of high performance analytical platforms such as HANA.</w:t>
+      </w:r>
+    </w:p>
+    <w:p>
+      <w:pPr>
+        <w:pStyle w:val="Normal1"/>
+        <w:jc w:val="both"/>
+        <w:rPr>
+          <w:sz w:val="24"/>
+        </w:rPr>
+      </w:pPr>
+      <w:r>
+        <w:rPr>
+          <w:sz w:val="24"/>
+        </w:rPr>
+        <w:t>3.     Create an open source platform to demonstrate the ability of the SAP HANA database.</w:t>
+      </w:r>
+    </w:p>
+    <w:p>
+      <w:pPr>
+        <w:pStyle w:val="Normal1"/>
+        <w:jc w:val="both"/>
+        <w:rPr>
+          <w:sz w:val="24"/>
+        </w:rPr>
+      </w:pPr>
+      <w:r>
+        <w:rPr>
+          <w:sz w:val="24"/>
+        </w:rPr>
+        <w:t>4.     Create a modular system that allows functional components, such as the database and the mathematical models, to be easily replaced or modified without affecting other parts of the system.</w:t>
+      </w:r>
+    </w:p>
+    <w:p>
+      <w:pPr>
+        <w:pStyle w:val="Normal1"/>
+        <w:jc w:val="both"/>
+        <w:rPr>
+          <w:sz w:val="24"/>
+        </w:rPr>
+      </w:pPr>
+      <w:r>
+        <w:rPr>
+          <w:sz w:val="24"/>
+        </w:rPr>
+        <w:t>5.     Design a system infrastructure that facilitates system maintenance and enhancement.</w:t>
+      </w:r>
+    </w:p>
+    <w:p>
+      <w:pPr>
+        <w:pStyle w:val="Normal1"/>
+        <w:jc w:val="both"/>
+        <w:rPr>
+          <w:sz w:val="24"/>
+        </w:rPr>
+      </w:pPr>
+    </w:p>
+    <w:p>
+      <w:pPr>
         <w:pStyle w:val="Heading2"/>
       </w:pPr>
-      <w:bookmarkStart w:id="20" w:name="_Toc343528717"/>
-      <w:r>
-        <w:t>Background</w:t>
+      <w:bookmarkStart w:id="20" w:name="_Toc343528718"/>
+      <w:r>
+        <w:t>Quality Attributes</w:t>
       </w:r>
       <w:bookmarkEnd w:id="20"/>
     </w:p>
@@ -4440,252 +4705,127 @@
         <w:rPr>
           <w:sz w:val="24"/>
         </w:rPr>
-        <w:t>The goal of this project is to design a system for analyzing huge amounts of real-time data that affects flights and predict flights’ timings. The system is meant to be open source, scalable, accurate, reliable, modular, maintainable and deliverable as a service.</w:t>
-      </w:r>
-    </w:p>
-    <w:p>
-      <w:pPr>
-        <w:pStyle w:val="Normal1"/>
-        <w:jc w:val="both"/>
-        <w:rPr>
-          <w:sz w:val="24"/>
-        </w:rPr>
-      </w:pPr>
-      <w:r>
-        <w:rPr>
-          <w:sz w:val="24"/>
-        </w:rPr>
-        <w:t>Business and Mission Drivers</w:t>
-      </w:r>
-    </w:p>
-    <w:p>
-      <w:pPr>
-        <w:pStyle w:val="Normal1"/>
-        <w:jc w:val="both"/>
-        <w:rPr>
-          <w:sz w:val="24"/>
-        </w:rPr>
-      </w:pPr>
-      <w:r>
-        <w:rPr>
-          <w:sz w:val="24"/>
-        </w:rPr>
-        <w:t>The primary business drivers for this project are, to:</w:t>
-      </w:r>
-    </w:p>
-    <w:p>
-      <w:pPr>
-        <w:pStyle w:val="Normal1"/>
-        <w:jc w:val="both"/>
-        <w:rPr>
-          <w:sz w:val="24"/>
-        </w:rPr>
-      </w:pPr>
-      <w:r>
-        <w:rPr>
-          <w:sz w:val="24"/>
-        </w:rPr>
-        <w:t>1.     Leverage the available prediction mathematical models offered by SAP.</w:t>
-      </w:r>
-    </w:p>
-    <w:p>
-      <w:pPr>
-        <w:pStyle w:val="Normal1"/>
-        <w:jc w:val="both"/>
-        <w:rPr>
-          <w:sz w:val="24"/>
-        </w:rPr>
-      </w:pPr>
-      <w:r>
-        <w:rPr>
-          <w:sz w:val="24"/>
-        </w:rPr>
-        <w:t>2.     Leverage the availability of high performance analytical platforms such as HANA.</w:t>
-      </w:r>
-    </w:p>
-    <w:p>
-      <w:pPr>
-        <w:pStyle w:val="Normal1"/>
-        <w:jc w:val="both"/>
-        <w:rPr>
-          <w:sz w:val="24"/>
-        </w:rPr>
-      </w:pPr>
-      <w:r>
-        <w:rPr>
-          <w:sz w:val="24"/>
-        </w:rPr>
-        <w:t>3.     Create an open source platform to demonstrate the ability of the SAP HANA database.</w:t>
-      </w:r>
-    </w:p>
-    <w:p>
-      <w:pPr>
-        <w:pStyle w:val="Normal1"/>
-        <w:jc w:val="both"/>
-        <w:rPr>
-          <w:sz w:val="24"/>
-        </w:rPr>
-      </w:pPr>
-      <w:r>
-        <w:rPr>
-          <w:sz w:val="24"/>
-        </w:rPr>
-        <w:t>4.     Create a modular system that allows functional components, such as the database and the mathematical models, to be easily replaced or modified without affecting other parts of the system.</w:t>
-      </w:r>
-    </w:p>
-    <w:p>
-      <w:pPr>
-        <w:pStyle w:val="Normal1"/>
-        <w:jc w:val="both"/>
-        <w:rPr>
-          <w:sz w:val="24"/>
-        </w:rPr>
-      </w:pPr>
-      <w:r>
-        <w:rPr>
-          <w:sz w:val="24"/>
-        </w:rPr>
-        <w:t>5.     Design a system infrastructure that facilitates system maintenance and enhancement.</w:t>
-      </w:r>
-    </w:p>
-    <w:p>
-      <w:pPr>
-        <w:pStyle w:val="Normal1"/>
-        <w:jc w:val="both"/>
-        <w:rPr>
-          <w:sz w:val="24"/>
-        </w:rPr>
-      </w:pPr>
+        <w:t xml:space="preserve">The business drivers indicate </w:t>
+      </w:r>
+      <w:proofErr w:type="gramStart"/>
+      <w:r>
+        <w:rPr>
+          <w:sz w:val="24"/>
+        </w:rPr>
+        <w:t>high level</w:t>
+      </w:r>
+      <w:proofErr w:type="gramEnd"/>
+      <w:r>
+        <w:rPr>
+          <w:sz w:val="24"/>
+        </w:rPr>
+        <w:t xml:space="preserve"> requirements and contexts for the system. Additionally they help to identify the driving quality attributes for the architecture.  </w:t>
+      </w:r>
+    </w:p>
+    <w:p>
+      <w:pPr>
+        <w:pStyle w:val="Normal1"/>
+        <w:jc w:val="both"/>
+        <w:rPr>
+          <w:sz w:val="24"/>
+        </w:rPr>
+      </w:pPr>
+      <w:r>
+        <w:rPr>
+          <w:sz w:val="24"/>
+        </w:rPr>
+        <w:t>The important quality attributes derived for our application are as follows:</w:t>
+      </w:r>
+    </w:p>
+    <w:p>
+      <w:pPr>
+        <w:pStyle w:val="Normal1"/>
+        <w:jc w:val="both"/>
+        <w:rPr>
+          <w:sz w:val="24"/>
+        </w:rPr>
+      </w:pPr>
+      <w:r>
+        <w:rPr>
+          <w:sz w:val="24"/>
+        </w:rPr>
+        <w:t>1.     Scalability</w:t>
+      </w:r>
+    </w:p>
+    <w:p>
+      <w:pPr>
+        <w:pStyle w:val="Normal1"/>
+        <w:jc w:val="both"/>
+        <w:rPr>
+          <w:sz w:val="24"/>
+        </w:rPr>
+      </w:pPr>
+      <w:r>
+        <w:rPr>
+          <w:sz w:val="24"/>
+        </w:rPr>
+        <w:t xml:space="preserve">2.     Reliability </w:t>
+      </w:r>
+    </w:p>
+    <w:p>
+      <w:pPr>
+        <w:pStyle w:val="Normal1"/>
+        <w:jc w:val="both"/>
+        <w:rPr>
+          <w:sz w:val="24"/>
+        </w:rPr>
+      </w:pPr>
+      <w:r>
+        <w:rPr>
+          <w:sz w:val="24"/>
+        </w:rPr>
+        <w:t>3.     Maintainability</w:t>
+      </w:r>
+    </w:p>
+    <w:p>
+      <w:pPr>
+        <w:pStyle w:val="Normal1"/>
+        <w:jc w:val="both"/>
+        <w:rPr>
+          <w:sz w:val="24"/>
+        </w:rPr>
+      </w:pPr>
+      <w:r>
+        <w:rPr>
+          <w:sz w:val="24"/>
+        </w:rPr>
+        <w:t>4.     Interoperability</w:t>
+      </w:r>
+    </w:p>
+    <w:p>
+      <w:pPr>
+        <w:pStyle w:val="Normal1"/>
+        <w:jc w:val="both"/>
+        <w:rPr>
+          <w:sz w:val="24"/>
+        </w:rPr>
+      </w:pPr>
+      <w:r>
+        <w:rPr>
+          <w:sz w:val="24"/>
+        </w:rPr>
+        <w:t xml:space="preserve">5.     Performance </w:t>
+      </w:r>
     </w:p>
     <w:p>
       <w:pPr>
         <w:pStyle w:val="Heading2"/>
       </w:pPr>
-      <w:bookmarkStart w:id="21" w:name="_Toc343528718"/>
-      <w:r>
-        <w:t>Quality Attributes</w:t>
+    </w:p>
+    <w:p>
+      <w:pPr>
+        <w:pStyle w:val="Heading2"/>
+      </w:pPr>
+      <w:bookmarkStart w:id="21" w:name="_Toc343528719"/>
+      <w:r>
+        <w:t>Utility Tree</w:t>
       </w:r>
       <w:bookmarkEnd w:id="21"/>
-    </w:p>
-    <w:p>
-      <w:pPr>
-        <w:pStyle w:val="Normal1"/>
-        <w:jc w:val="both"/>
-        <w:rPr>
-          <w:sz w:val="24"/>
-        </w:rPr>
-      </w:pPr>
-      <w:r>
-        <w:rPr>
-          <w:sz w:val="24"/>
-        </w:rPr>
-        <w:t xml:space="preserve">The business drivers indicate high level requirements and contexts for the system. Additionally they help to identify the driving quality attributes for the architecture.  </w:t>
-      </w:r>
-    </w:p>
-    <w:p>
-      <w:pPr>
-        <w:pStyle w:val="Normal1"/>
-        <w:jc w:val="both"/>
-        <w:rPr>
-          <w:sz w:val="24"/>
-        </w:rPr>
-      </w:pPr>
-      <w:r>
-        <w:rPr>
-          <w:sz w:val="24"/>
-        </w:rPr>
-        <w:t>The important quality attributes derived for our application are as follows:</w:t>
-      </w:r>
-    </w:p>
-    <w:p>
-      <w:pPr>
-        <w:pStyle w:val="Normal1"/>
-        <w:jc w:val="both"/>
-        <w:rPr>
-          <w:sz w:val="24"/>
-        </w:rPr>
-      </w:pPr>
-      <w:r>
-        <w:rPr>
-          <w:sz w:val="24"/>
-        </w:rPr>
-        <w:t>1.     Scalability</w:t>
-      </w:r>
-    </w:p>
-    <w:p>
-      <w:pPr>
-        <w:pStyle w:val="Normal1"/>
-        <w:jc w:val="both"/>
-        <w:rPr>
-          <w:sz w:val="24"/>
-        </w:rPr>
-      </w:pPr>
-      <w:r>
-        <w:rPr>
-          <w:sz w:val="24"/>
-        </w:rPr>
-        <w:t xml:space="preserve">2.     Reliability </w:t>
-      </w:r>
-    </w:p>
-    <w:p>
-      <w:pPr>
-        <w:pStyle w:val="Normal1"/>
-        <w:jc w:val="both"/>
-        <w:rPr>
-          <w:sz w:val="24"/>
-        </w:rPr>
-      </w:pPr>
-      <w:r>
-        <w:rPr>
-          <w:sz w:val="24"/>
-        </w:rPr>
-        <w:t>3.     Maintainability</w:t>
-      </w:r>
-    </w:p>
-    <w:p>
-      <w:pPr>
-        <w:pStyle w:val="Normal1"/>
-        <w:jc w:val="both"/>
-        <w:rPr>
-          <w:sz w:val="24"/>
-        </w:rPr>
-      </w:pPr>
-      <w:r>
-        <w:rPr>
-          <w:sz w:val="24"/>
-        </w:rPr>
-        <w:t>4.     Interoperability</w:t>
-      </w:r>
-    </w:p>
-    <w:p>
-      <w:pPr>
-        <w:pStyle w:val="Normal1"/>
-        <w:jc w:val="both"/>
-        <w:rPr>
-          <w:sz w:val="24"/>
-        </w:rPr>
-      </w:pPr>
-      <w:r>
-        <w:rPr>
-          <w:sz w:val="24"/>
-        </w:rPr>
-        <w:t xml:space="preserve">5.     Performance </w:t>
-      </w:r>
-    </w:p>
-    <w:p>
-      <w:pPr>
-        <w:pStyle w:val="Heading2"/>
-      </w:pPr>
-    </w:p>
-    <w:p>
-      <w:pPr>
-        <w:pStyle w:val="Heading2"/>
-      </w:pPr>
-      <w:bookmarkStart w:id="22" w:name="_Toc343528719"/>
-      <w:r>
-        <w:t>Utility Tree</w:t>
-      </w:r>
-      <w:bookmarkEnd w:id="22"/>
     </w:p>
     <w:p>
       <w:pPr>
@@ -5871,7 +6011,7 @@
         <w:rPr>
           <w:noProof/>
           <w:sz w:val="24"/>
-          <w:lang w:eastAsia="zh-CN"/>
+          <w:lang w:eastAsia="en-US"/>
         </w:rPr>
         <w:lastRenderedPageBreak/>
         <w:drawing>
@@ -6036,14 +6176,14 @@
       <w:pPr>
         <w:pStyle w:val="Heading2"/>
       </w:pPr>
-      <w:bookmarkStart w:id="23" w:name="_Toc343528720"/>
+      <w:bookmarkStart w:id="22" w:name="_Toc343528720"/>
       <w:r>
         <w:t>Architectura</w:t>
       </w:r>
       <w:r>
         <w:t>l Options</w:t>
       </w:r>
-      <w:bookmarkEnd w:id="23"/>
+      <w:bookmarkEnd w:id="22"/>
     </w:p>
     <w:p>
       <w:pPr>
@@ -6096,7 +6236,35 @@
         <w:rPr>
           <w:sz w:val="24"/>
         </w:rPr>
-        <w:t>A third party application can make use of the prediction model and the database as a service. Also, the application makes use of mathematical model by SAP as a service to predict the  delay. To achieve this, the system shall make use of the Service Oriented Architecture(SOA).</w:t>
+        <w:t xml:space="preserve">A third party application can make use of the prediction model and the database as a service. Also, the application makes use of mathematical model by SAP as a service to predict </w:t>
+      </w:r>
+      <w:proofErr w:type="gramStart"/>
+      <w:r>
+        <w:rPr>
+          <w:sz w:val="24"/>
+        </w:rPr>
+        <w:t>the  delay</w:t>
+      </w:r>
+      <w:proofErr w:type="gramEnd"/>
+      <w:r>
+        <w:rPr>
+          <w:sz w:val="24"/>
+        </w:rPr>
+        <w:t xml:space="preserve">. To achieve this, the system shall make use of the Service Oriented </w:t>
+      </w:r>
+      <w:proofErr w:type="gramStart"/>
+      <w:r>
+        <w:rPr>
+          <w:sz w:val="24"/>
+        </w:rPr>
+        <w:t>Architecture(</w:t>
+      </w:r>
+      <w:proofErr w:type="gramEnd"/>
+      <w:r>
+        <w:rPr>
+          <w:sz w:val="24"/>
+        </w:rPr>
+        <w:t>SOA).</w:t>
       </w:r>
     </w:p>
     <w:p>
@@ -6265,12 +6433,12 @@
           <w:sz w:val="24"/>
         </w:rPr>
       </w:pPr>
-      <w:bookmarkStart w:id="24" w:name="_Toc343528721"/>
+      <w:bookmarkStart w:id="23" w:name="_Toc343528721"/>
       <w:r>
         <w:lastRenderedPageBreak/>
         <w:t>ATAM Justification</w:t>
       </w:r>
-      <w:bookmarkEnd w:id="24"/>
+      <w:bookmarkEnd w:id="23"/>
       <w:r>
         <w:rPr>
           <w:sz w:val="24"/>
@@ -6553,7 +6721,15 @@
           </w:p>
           <w:p>
             <w:r>
-              <w:t>•Adapters for database and  mathematical models that makes sure the system can use different database or mathematical models.</w:t>
+              <w:t xml:space="preserve">•Adapters for database </w:t>
+            </w:r>
+            <w:proofErr w:type="gramStart"/>
+            <w:r>
+              <w:t>and  mathematical</w:t>
+            </w:r>
+            <w:proofErr w:type="gramEnd"/>
+            <w:r>
+              <w:t xml:space="preserve"> models that makes sure the system can use different database or mathematical models.</w:t>
             </w:r>
           </w:p>
         </w:tc>
@@ -6660,7 +6836,7 @@
           <w:rFonts w:ascii="Arial" w:hAnsi="Arial" w:cs="Arial"/>
         </w:rPr>
       </w:pPr>
-      <w:bookmarkStart w:id="25" w:name="_Toc343528722"/>
+      <w:bookmarkStart w:id="24" w:name="_Toc343528722"/>
       <w:r>
         <w:rPr>
           <w:rFonts w:ascii="Arial" w:hAnsi="Arial" w:cs="Arial"/>
@@ -6668,7 +6844,7 @@
         <w:lastRenderedPageBreak/>
         <w:t>Prototype</w:t>
       </w:r>
-      <w:bookmarkEnd w:id="25"/>
+      <w:bookmarkEnd w:id="24"/>
     </w:p>
     <w:p>
       <w:pPr>
@@ -6950,7 +7126,25 @@
           <w:color w:val="222222"/>
           <w:sz w:val="24"/>
         </w:rPr>
-        <w:t>The web crawler fetches a five day weather forecast information from a free online API on the web (weather.com) and return data in JSON or CSV format as requested.</w:t>
+        <w:t xml:space="preserve">The web crawler fetches a </w:t>
+      </w:r>
+      <w:proofErr w:type="gramStart"/>
+      <w:r>
+        <w:rPr>
+          <w:rFonts w:eastAsia="Verdana"/>
+          <w:color w:val="222222"/>
+          <w:sz w:val="24"/>
+        </w:rPr>
+        <w:t>five day</w:t>
+      </w:r>
+      <w:proofErr w:type="gramEnd"/>
+      <w:r>
+        <w:rPr>
+          <w:rFonts w:eastAsia="Verdana"/>
+          <w:color w:val="222222"/>
+          <w:sz w:val="24"/>
+        </w:rPr>
+        <w:t xml:space="preserve"> weather forecast information from a free online API on the web (weather.com) and return data in JSON or CSV format as requested.</w:t>
       </w:r>
     </w:p>
     <w:p>
@@ -7066,12 +7260,12 @@
       <w:pPr>
         <w:pStyle w:val="Heading2"/>
       </w:pPr>
-      <w:bookmarkStart w:id="26" w:name="_Toc343528723"/>
+      <w:bookmarkStart w:id="25" w:name="_Toc343528723"/>
       <w:r>
         <w:lastRenderedPageBreak/>
         <w:t>Implementation</w:t>
       </w:r>
-      <w:bookmarkEnd w:id="26"/>
+      <w:bookmarkEnd w:id="25"/>
     </w:p>
     <w:p>
       <w:pPr>
@@ -7086,47 +7280,71 @@
           <w:rFonts w:eastAsia="Verdana"/>
           <w:sz w:val="24"/>
         </w:rPr>
-        <w:t xml:space="preserve">Basically, the implementation could be separated into 2 parts: Webservice and Client App(iPad).  Figure 7 shows our implementation architecture overview. </w:t>
-      </w:r>
-    </w:p>
-    <w:p>
-      <w:pPr>
-        <w:pStyle w:val="Normal1"/>
-        <w:jc w:val="both"/>
-        <w:rPr>
-          <w:sz w:val="24"/>
-        </w:rPr>
-      </w:pPr>
-    </w:p>
-    <w:p>
-      <w:pPr>
-        <w:pStyle w:val="Normal1"/>
-        <w:jc w:val="both"/>
-        <w:rPr>
-          <w:sz w:val="24"/>
-        </w:rPr>
-      </w:pPr>
-      <w:r>
-        <w:rPr>
-          <w:noProof/>
-          <w:sz w:val="24"/>
-          <w:lang w:eastAsia="zh-CN"/>
+        <w:t xml:space="preserve">Basically, the implementation could be separated into 2 parts: Webservice and Client </w:t>
+      </w:r>
+      <w:proofErr w:type="gramStart"/>
+      <w:r>
+        <w:rPr>
+          <w:rFonts w:eastAsia="Verdana"/>
+          <w:sz w:val="24"/>
+        </w:rPr>
+        <w:t>App(</w:t>
+      </w:r>
+      <w:proofErr w:type="gramEnd"/>
+      <w:r>
+        <w:rPr>
+          <w:rFonts w:eastAsia="Verdana"/>
+          <w:sz w:val="24"/>
+        </w:rPr>
+        <w:t xml:space="preserve">iPad).  Figure 7 shows our implementation architecture overview. </w:t>
+      </w:r>
+    </w:p>
+    <w:p>
+      <w:pPr>
+        <w:pStyle w:val="Normal1"/>
+        <w:jc w:val="both"/>
+        <w:rPr>
+          <w:sz w:val="24"/>
+        </w:rPr>
+      </w:pPr>
+    </w:p>
+    <w:p>
+      <w:pPr>
+        <w:pStyle w:val="Normal1"/>
+        <w:jc w:val="both"/>
+        <w:rPr>
+          <w:sz w:val="24"/>
+        </w:rPr>
+      </w:pPr>
+      <w:r>
+        <w:rPr>
+          <w:noProof/>
+          <w:sz w:val="24"/>
+          <w:lang w:eastAsia="en-US"/>
         </w:rPr>
         <w:drawing>
-          <wp:inline distT="0" distB="0" distL="0" distR="0" wp14:anchorId="74BF411B" wp14:editId="683194EE">
-            <wp:extent cx="6467475" cy="3867150"/>
+          <wp:inline distT="0" distB="0" distL="0" distR="0" wp14:anchorId="6F2CEE74" wp14:editId="7B260DC1">
+            <wp:extent cx="6226810" cy="4810125"/>
             <wp:effectExtent l="0" t="0" r="0" b="0"/>
-            <wp:docPr id="3" name="image04.png"/>
-            <wp:cNvGraphicFramePr/>
+            <wp:docPr id="1" name="Picture 1"/>
+            <wp:cNvGraphicFramePr>
+              <a:graphicFrameLocks xmlns:a="http://schemas.openxmlformats.org/drawingml/2006/main" noChangeAspect="1"/>
+            </wp:cNvGraphicFramePr>
             <a:graphic xmlns:a="http://schemas.openxmlformats.org/drawingml/2006/main">
               <a:graphicData uri="http://schemas.openxmlformats.org/drawingml/2006/picture">
                 <pic:pic xmlns:pic="http://schemas.openxmlformats.org/drawingml/2006/picture">
                   <pic:nvPicPr>
-                    <pic:cNvPr id="0" name="image04.png"/>
-                    <pic:cNvPicPr preferRelativeResize="0"/>
+                    <pic:cNvPr id="0" name="Untitled.png"/>
+                    <pic:cNvPicPr/>
                   </pic:nvPicPr>
                   <pic:blipFill>
-                    <a:blip r:embed="rId14"/>
+                    <a:blip r:embed="rId14">
+                      <a:extLst>
+                        <a:ext uri="{28A0092B-C50C-407E-A947-70E740481C1C}">
+                          <a14:useLocalDpi xmlns:a14="http://schemas.microsoft.com/office/drawing/2010/main" val="0"/>
+                        </a:ext>
+                      </a:extLst>
+                    </a:blip>
                     <a:stretch>
                       <a:fillRect/>
                     </a:stretch>
@@ -7134,7 +7352,7 @@
                   <pic:spPr>
                     <a:xfrm>
                       <a:off x="0" y="0"/>
-                      <a:ext cx="6467475" cy="3867150"/>
+                      <a:ext cx="6226810" cy="4810125"/>
                     </a:xfrm>
                     <a:prstGeom prst="rect">
                       <a:avLst/>
@@ -7146,6 +7364,8 @@
           </wp:inline>
         </w:drawing>
       </w:r>
+      <w:bookmarkStart w:id="26" w:name="_GoBack"/>
+      <w:bookmarkEnd w:id="26"/>
     </w:p>
     <w:p>
       <w:pPr>
@@ -7248,7 +7468,23 @@
           <w:rFonts w:eastAsia="Verdana"/>
           <w:sz w:val="24"/>
         </w:rPr>
-        <w:t xml:space="preserve">For client app, we design a thin client structure. Therefore, the client app is in charge of basic input parser, validator and final display. We built our first version demo on iPad, therefore Objective C is used for building this demo app. </w:t>
+        <w:t xml:space="preserve">For client app, we design a thin client structure. Therefore, the client app is in charge of basic input parser, validator and final display. We built our first version demo on </w:t>
+      </w:r>
+      <w:proofErr w:type="gramStart"/>
+      <w:r>
+        <w:rPr>
+          <w:rFonts w:eastAsia="Verdana"/>
+          <w:sz w:val="24"/>
+        </w:rPr>
+        <w:t>iPad,</w:t>
+      </w:r>
+      <w:proofErr w:type="gramEnd"/>
+      <w:r>
+        <w:rPr>
+          <w:rFonts w:eastAsia="Verdana"/>
+          <w:sz w:val="24"/>
+        </w:rPr>
+        <w:t xml:space="preserve"> therefore Objective C is used for building this demo app. </w:t>
       </w:r>
     </w:p>
     <w:p>
@@ -7577,8 +7813,16 @@
         <w:rPr>
           <w:sz w:val="24"/>
         </w:rPr>
-        <w:t xml:space="preserve">[3] Flight Caster  </w:t>
-      </w:r>
+        <w:t xml:space="preserve">[3] Flight </w:t>
+      </w:r>
+      <w:proofErr w:type="gramStart"/>
+      <w:r>
+        <w:rPr>
+          <w:sz w:val="24"/>
+        </w:rPr>
+        <w:t xml:space="preserve">Caster  </w:t>
+      </w:r>
+      <w:proofErr w:type="gramEnd"/>
       <w:hyperlink r:id="rId17">
         <w:r>
           <w:rPr>
@@ -7602,7 +7846,7 @@
 </file>
 
 <file path=word/endnotes.xml><?xml version="1.0" encoding="utf-8"?>
-<w:endnotes xmlns:wpc="http://schemas.microsoft.com/office/word/2010/wordprocessingCanvas" xmlns:mc="http://schemas.openxmlformats.org/markup-compatibility/2006" xmlns:o="urn:schemas-microsoft-com:office:office" xmlns:r="http://schemas.openxmlformats.org/officeDocument/2006/relationships" xmlns:m="http://schemas.openxmlformats.org/officeDocument/2006/math" xmlns:v="urn:schemas-microsoft-com:vml" xmlns:wp14="http://schemas.microsoft.com/office/word/2010/wordprocessingDrawing" xmlns:wp="http://schemas.openxmlformats.org/drawingml/2006/wordprocessingDrawing" xmlns:w10="urn:schemas-microsoft-com:office:word" xmlns:w="http://schemas.openxmlformats.org/wordprocessingml/2006/main" xmlns:w14="http://schemas.microsoft.com/office/word/2010/wordml" xmlns:wpg="http://schemas.microsoft.com/office/word/2010/wordprocessingGroup" xmlns:wpi="http://schemas.microsoft.com/office/word/2010/wordprocessingInk" xmlns:wne="http://schemas.microsoft.com/office/word/2006/wordml" xmlns:wps="http://schemas.microsoft.com/office/word/2010/wordprocessingShape" mc:Ignorable="w14 wp14">
+<w:endnotes xmlns:wpc="http://schemas.microsoft.com/office/word/2010/wordprocessingCanvas" xmlns:mo="http://schemas.microsoft.com/office/mac/office/2008/main" xmlns:mc="http://schemas.openxmlformats.org/markup-compatibility/2006" xmlns:mv="urn:schemas-microsoft-com:mac:vml" xmlns:o="urn:schemas-microsoft-com:office:office" xmlns:r="http://schemas.openxmlformats.org/officeDocument/2006/relationships" xmlns:m="http://schemas.openxmlformats.org/officeDocument/2006/math" xmlns:v="urn:schemas-microsoft-com:vml" xmlns:wp14="http://schemas.microsoft.com/office/word/2010/wordprocessingDrawing" xmlns:wp="http://schemas.openxmlformats.org/drawingml/2006/wordprocessingDrawing" xmlns:w10="urn:schemas-microsoft-com:office:word" xmlns:w="http://schemas.openxmlformats.org/wordprocessingml/2006/main" xmlns:w14="http://schemas.microsoft.com/office/word/2010/wordml" xmlns:wpg="http://schemas.microsoft.com/office/word/2010/wordprocessingGroup" xmlns:wpi="http://schemas.microsoft.com/office/word/2010/wordprocessingInk" xmlns:wne="http://schemas.microsoft.com/office/word/2006/wordml" xmlns:wps="http://schemas.microsoft.com/office/word/2010/wordprocessingShape" mc:Ignorable="w14 wp14">
   <w:endnote w:type="separator" w:id="-1">
     <w:p>
       <w:r>
@@ -7621,7 +7865,7 @@
 </file>
 
 <file path=word/footer1.xml><?xml version="1.0" encoding="utf-8"?>
-<w:ftr xmlns:wpc="http://schemas.microsoft.com/office/word/2010/wordprocessingCanvas" xmlns:mc="http://schemas.openxmlformats.org/markup-compatibility/2006" xmlns:o="urn:schemas-microsoft-com:office:office" xmlns:r="http://schemas.openxmlformats.org/officeDocument/2006/relationships" xmlns:m="http://schemas.openxmlformats.org/officeDocument/2006/math" xmlns:v="urn:schemas-microsoft-com:vml" xmlns:wp14="http://schemas.microsoft.com/office/word/2010/wordprocessingDrawing" xmlns:wp="http://schemas.openxmlformats.org/drawingml/2006/wordprocessingDrawing" xmlns:w10="urn:schemas-microsoft-com:office:word" xmlns:w="http://schemas.openxmlformats.org/wordprocessingml/2006/main" xmlns:w14="http://schemas.microsoft.com/office/word/2010/wordml" xmlns:wpg="http://schemas.microsoft.com/office/word/2010/wordprocessingGroup" xmlns:wpi="http://schemas.microsoft.com/office/word/2010/wordprocessingInk" xmlns:wne="http://schemas.microsoft.com/office/word/2006/wordml" xmlns:wps="http://schemas.microsoft.com/office/word/2010/wordprocessingShape" mc:Ignorable="w14 wp14">
+<w:ftr xmlns:wpc="http://schemas.microsoft.com/office/word/2010/wordprocessingCanvas" xmlns:mo="http://schemas.microsoft.com/office/mac/office/2008/main" xmlns:mc="http://schemas.openxmlformats.org/markup-compatibility/2006" xmlns:mv="urn:schemas-microsoft-com:mac:vml" xmlns:o="urn:schemas-microsoft-com:office:office" xmlns:r="http://schemas.openxmlformats.org/officeDocument/2006/relationships" xmlns:m="http://schemas.openxmlformats.org/officeDocument/2006/math" xmlns:v="urn:schemas-microsoft-com:vml" xmlns:wp14="http://schemas.microsoft.com/office/word/2010/wordprocessingDrawing" xmlns:wp="http://schemas.openxmlformats.org/drawingml/2006/wordprocessingDrawing" xmlns:w10="urn:schemas-microsoft-com:office:word" xmlns:w="http://schemas.openxmlformats.org/wordprocessingml/2006/main" xmlns:w14="http://schemas.microsoft.com/office/word/2010/wordml" xmlns:wpg="http://schemas.microsoft.com/office/word/2010/wordprocessingGroup" xmlns:wpi="http://schemas.microsoft.com/office/word/2010/wordprocessingInk" xmlns:wne="http://schemas.microsoft.com/office/word/2006/wordml" xmlns:wps="http://schemas.microsoft.com/office/word/2010/wordprocessingShape" mc:Ignorable="w14 wp14">
   <w:p>
     <w:pPr>
       <w:pStyle w:val="Footer"/>
@@ -7659,7 +7903,7 @@
 </file>
 
 <file path=word/footer2.xml><?xml version="1.0" encoding="utf-8"?>
-<w:ftr xmlns:wpc="http://schemas.microsoft.com/office/word/2010/wordprocessingCanvas" xmlns:mc="http://schemas.openxmlformats.org/markup-compatibility/2006" xmlns:o="urn:schemas-microsoft-com:office:office" xmlns:r="http://schemas.openxmlformats.org/officeDocument/2006/relationships" xmlns:m="http://schemas.openxmlformats.org/officeDocument/2006/math" xmlns:v="urn:schemas-microsoft-com:vml" xmlns:wp14="http://schemas.microsoft.com/office/word/2010/wordprocessingDrawing" xmlns:wp="http://schemas.openxmlformats.org/drawingml/2006/wordprocessingDrawing" xmlns:w10="urn:schemas-microsoft-com:office:word" xmlns:w="http://schemas.openxmlformats.org/wordprocessingml/2006/main" xmlns:w14="http://schemas.microsoft.com/office/word/2010/wordml" xmlns:wpg="http://schemas.microsoft.com/office/word/2010/wordprocessingGroup" xmlns:wpi="http://schemas.microsoft.com/office/word/2010/wordprocessingInk" xmlns:wne="http://schemas.microsoft.com/office/word/2006/wordml" xmlns:wps="http://schemas.microsoft.com/office/word/2010/wordprocessingShape" mc:Ignorable="w14 wp14">
+<w:ftr xmlns:wpc="http://schemas.microsoft.com/office/word/2010/wordprocessingCanvas" xmlns:mo="http://schemas.microsoft.com/office/mac/office/2008/main" xmlns:mc="http://schemas.openxmlformats.org/markup-compatibility/2006" xmlns:mv="urn:schemas-microsoft-com:mac:vml" xmlns:o="urn:schemas-microsoft-com:office:office" xmlns:r="http://schemas.openxmlformats.org/officeDocument/2006/relationships" xmlns:m="http://schemas.openxmlformats.org/officeDocument/2006/math" xmlns:v="urn:schemas-microsoft-com:vml" xmlns:wp14="http://schemas.microsoft.com/office/word/2010/wordprocessingDrawing" xmlns:wp="http://schemas.openxmlformats.org/drawingml/2006/wordprocessingDrawing" xmlns:w10="urn:schemas-microsoft-com:office:word" xmlns:w="http://schemas.openxmlformats.org/wordprocessingml/2006/main" xmlns:w14="http://schemas.microsoft.com/office/word/2010/wordml" xmlns:wpg="http://schemas.microsoft.com/office/word/2010/wordprocessingGroup" xmlns:wpi="http://schemas.microsoft.com/office/word/2010/wordprocessingInk" xmlns:wne="http://schemas.microsoft.com/office/word/2006/wordml" xmlns:wps="http://schemas.microsoft.com/office/word/2010/wordprocessingShape" mc:Ignorable="w14 wp14">
   <w:p>
     <w:pPr>
       <w:pStyle w:val="Footer"/>
@@ -7691,7 +7935,7 @@
         <w:rStyle w:val="PageNumber"/>
         <w:noProof/>
       </w:rPr>
-      <w:t>1</w:t>
+      <w:t>18</w:t>
     </w:r>
     <w:r>
       <w:rPr>
@@ -7718,7 +7962,7 @@
 </file>
 
 <file path=word/footnotes.xml><?xml version="1.0" encoding="utf-8"?>
-<w:footnotes xmlns:wpc="http://schemas.microsoft.com/office/word/2010/wordprocessingCanvas" xmlns:mc="http://schemas.openxmlformats.org/markup-compatibility/2006" xmlns:o="urn:schemas-microsoft-com:office:office" xmlns:r="http://schemas.openxmlformats.org/officeDocument/2006/relationships" xmlns:m="http://schemas.openxmlformats.org/officeDocument/2006/math" xmlns:v="urn:schemas-microsoft-com:vml" xmlns:wp14="http://schemas.microsoft.com/office/word/2010/wordprocessingDrawing" xmlns:wp="http://schemas.openxmlformats.org/drawingml/2006/wordprocessingDrawing" xmlns:w10="urn:schemas-microsoft-com:office:word" xmlns:w="http://schemas.openxmlformats.org/wordprocessingml/2006/main" xmlns:w14="http://schemas.microsoft.com/office/word/2010/wordml" xmlns:wpg="http://schemas.microsoft.com/office/word/2010/wordprocessingGroup" xmlns:wpi="http://schemas.microsoft.com/office/word/2010/wordprocessingInk" xmlns:wne="http://schemas.microsoft.com/office/word/2006/wordml" xmlns:wps="http://schemas.microsoft.com/office/word/2010/wordprocessingShape" mc:Ignorable="w14 wp14">
+<w:footnotes xmlns:wpc="http://schemas.microsoft.com/office/word/2010/wordprocessingCanvas" xmlns:mo="http://schemas.microsoft.com/office/mac/office/2008/main" xmlns:mc="http://schemas.openxmlformats.org/markup-compatibility/2006" xmlns:mv="urn:schemas-microsoft-com:mac:vml" xmlns:o="urn:schemas-microsoft-com:office:office" xmlns:r="http://schemas.openxmlformats.org/officeDocument/2006/relationships" xmlns:m="http://schemas.openxmlformats.org/officeDocument/2006/math" xmlns:v="urn:schemas-microsoft-com:vml" xmlns:wp14="http://schemas.microsoft.com/office/word/2010/wordprocessingDrawing" xmlns:wp="http://schemas.openxmlformats.org/drawingml/2006/wordprocessingDrawing" xmlns:w10="urn:schemas-microsoft-com:office:word" xmlns:w="http://schemas.openxmlformats.org/wordprocessingml/2006/main" xmlns:w14="http://schemas.microsoft.com/office/word/2010/wordml" xmlns:wpg="http://schemas.microsoft.com/office/word/2010/wordprocessingGroup" xmlns:wpi="http://schemas.microsoft.com/office/word/2010/wordprocessingInk" xmlns:wne="http://schemas.microsoft.com/office/word/2006/wordml" xmlns:wps="http://schemas.microsoft.com/office/word/2010/wordprocessingShape" mc:Ignorable="w14 wp14">
   <w:footnote w:type="separator" w:id="-1">
     <w:p>
       <w:r>
@@ -7737,7 +7981,7 @@
 </file>
 
 <file path=word/numbering.xml><?xml version="1.0" encoding="utf-8"?>
-<w:numbering xmlns:wpc="http://schemas.microsoft.com/office/word/2010/wordprocessingCanvas" xmlns:mc="http://schemas.openxmlformats.org/markup-compatibility/2006" xmlns:o="urn:schemas-microsoft-com:office:office" xmlns:r="http://schemas.openxmlformats.org/officeDocument/2006/relationships" xmlns:m="http://schemas.openxmlformats.org/officeDocument/2006/math" xmlns:v="urn:schemas-microsoft-com:vml" xmlns:wp14="http://schemas.microsoft.com/office/word/2010/wordprocessingDrawing" xmlns:wp="http://schemas.openxmlformats.org/drawingml/2006/wordprocessingDrawing" xmlns:w10="urn:schemas-microsoft-com:office:word" xmlns:w="http://schemas.openxmlformats.org/wordprocessingml/2006/main" xmlns:w14="http://schemas.microsoft.com/office/word/2010/wordml" xmlns:wpg="http://schemas.microsoft.com/office/word/2010/wordprocessingGroup" xmlns:wpi="http://schemas.microsoft.com/office/word/2010/wordprocessingInk" xmlns:wne="http://schemas.microsoft.com/office/word/2006/wordml" xmlns:wps="http://schemas.microsoft.com/office/word/2010/wordprocessingShape" mc:Ignorable="w14 wp14">
+<w:numbering xmlns:wpc="http://schemas.microsoft.com/office/word/2010/wordprocessingCanvas" xmlns:mo="http://schemas.microsoft.com/office/mac/office/2008/main" xmlns:mc="http://schemas.openxmlformats.org/markup-compatibility/2006" xmlns:mv="urn:schemas-microsoft-com:mac:vml" xmlns:o="urn:schemas-microsoft-com:office:office" xmlns:r="http://schemas.openxmlformats.org/officeDocument/2006/relationships" xmlns:m="http://schemas.openxmlformats.org/officeDocument/2006/math" xmlns:v="urn:schemas-microsoft-com:vml" xmlns:wp14="http://schemas.microsoft.com/office/word/2010/wordprocessingDrawing" xmlns:wp="http://schemas.openxmlformats.org/drawingml/2006/wordprocessingDrawing" xmlns:w10="urn:schemas-microsoft-com:office:word" xmlns:w="http://schemas.openxmlformats.org/wordprocessingml/2006/main" xmlns:w14="http://schemas.microsoft.com/office/word/2010/wordml" xmlns:wpg="http://schemas.microsoft.com/office/word/2010/wordprocessingGroup" xmlns:wpi="http://schemas.microsoft.com/office/word/2010/wordprocessingInk" xmlns:wne="http://schemas.microsoft.com/office/word/2006/wordml" xmlns:wps="http://schemas.microsoft.com/office/word/2010/wordprocessingShape" mc:Ignorable="w14 wp14">
   <w:abstractNum w:abstractNumId="0">
     <w:nsid w:val="0FF426C6"/>
     <w:multiLevelType w:val="hybridMultilevel"/>
@@ -9311,7 +9555,7 @@
     </w:rPrDefault>
     <w:pPrDefault/>
   </w:docDefaults>
-  <w:latentStyles w:defLockedState="0" w:defUIPriority="99" w:defSemiHidden="1" w:defUnhideWhenUsed="1" w:defQFormat="0" w:count="267">
+  <w:latentStyles w:defLockedState="0" w:defUIPriority="99" w:defSemiHidden="1" w:defUnhideWhenUsed="1" w:defQFormat="0" w:count="276">
     <w:lsdException w:name="Normal" w:semiHidden="0" w:uiPriority="0" w:unhideWhenUsed="0" w:qFormat="1"/>
     <w:lsdException w:name="heading 1" w:semiHidden="0" w:uiPriority="0" w:unhideWhenUsed="0" w:qFormat="1"/>
     <w:lsdException w:name="heading 2" w:uiPriority="0" w:qFormat="1"/>
@@ -9847,7 +10091,7 @@
 </file>
 
 <file path=word/stylesWithEffects.xml><?xml version="1.0" encoding="utf-8"?>
-<w:styles xmlns:wpc="http://schemas.microsoft.com/office/word/2010/wordprocessingCanvas" xmlns:mc="http://schemas.openxmlformats.org/markup-compatibility/2006" xmlns:o="urn:schemas-microsoft-com:office:office" xmlns:r="http://schemas.openxmlformats.org/officeDocument/2006/relationships" xmlns:m="http://schemas.openxmlformats.org/officeDocument/2006/math" xmlns:v="urn:schemas-microsoft-com:vml" xmlns:wp14="http://schemas.microsoft.com/office/word/2010/wordprocessingDrawing" xmlns:wp="http://schemas.openxmlformats.org/drawingml/2006/wordprocessingDrawing" xmlns:w10="urn:schemas-microsoft-com:office:word" xmlns:w="http://schemas.openxmlformats.org/wordprocessingml/2006/main" xmlns:w14="http://schemas.microsoft.com/office/word/2010/wordml" xmlns:wpg="http://schemas.microsoft.com/office/word/2010/wordprocessingGroup" xmlns:wpi="http://schemas.microsoft.com/office/word/2010/wordprocessingInk" xmlns:wne="http://schemas.microsoft.com/office/word/2006/wordml" xmlns:wps="http://schemas.microsoft.com/office/word/2010/wordprocessingShape" mc:Ignorable="w14 wp14">
+<w:styles xmlns:wpc="http://schemas.microsoft.com/office/word/2010/wordprocessingCanvas" xmlns:mo="http://schemas.microsoft.com/office/mac/office/2008/main" xmlns:mc="http://schemas.openxmlformats.org/markup-compatibility/2006" xmlns:mv="urn:schemas-microsoft-com:mac:vml" xmlns:o="urn:schemas-microsoft-com:office:office" xmlns:r="http://schemas.openxmlformats.org/officeDocument/2006/relationships" xmlns:m="http://schemas.openxmlformats.org/officeDocument/2006/math" xmlns:v="urn:schemas-microsoft-com:vml" xmlns:wp14="http://schemas.microsoft.com/office/word/2010/wordprocessingDrawing" xmlns:wp="http://schemas.openxmlformats.org/drawingml/2006/wordprocessingDrawing" xmlns:w10="urn:schemas-microsoft-com:office:word" xmlns:w="http://schemas.openxmlformats.org/wordprocessingml/2006/main" xmlns:w14="http://schemas.microsoft.com/office/word/2010/wordml" xmlns:wpg="http://schemas.microsoft.com/office/word/2010/wordprocessingGroup" xmlns:wpi="http://schemas.microsoft.com/office/word/2010/wordprocessingInk" xmlns:wne="http://schemas.microsoft.com/office/word/2006/wordml" xmlns:wps="http://schemas.microsoft.com/office/word/2010/wordprocessingShape" mc:Ignorable="w14 wp14">
   <w:docDefaults>
     <w:rPrDefault>
       <w:rPr>
@@ -9859,7 +10103,7 @@
     </w:rPrDefault>
     <w:pPrDefault/>
   </w:docDefaults>
-  <w:latentStyles w:defLockedState="0" w:defUIPriority="99" w:defSemiHidden="1" w:defUnhideWhenUsed="1" w:defQFormat="0" w:count="267">
+  <w:latentStyles w:defLockedState="0" w:defUIPriority="99" w:defSemiHidden="1" w:defUnhideWhenUsed="1" w:defQFormat="0" w:count="276">
     <w:lsdException w:name="Normal" w:semiHidden="0" w:uiPriority="0" w:unhideWhenUsed="0" w:qFormat="1"/>
     <w:lsdException w:name="heading 1" w:semiHidden="0" w:uiPriority="0" w:unhideWhenUsed="0" w:qFormat="1"/>
     <w:lsdException w:name="heading 2" w:uiPriority="0" w:qFormat="1"/>

</xml_diff>

<commit_message>
modify deployment view and information flow view
</commit_message>
<xml_diff>
--- a/HANAFlightPredictorApp-ArchitecturalDesignDocument.docx
+++ b/HANAFlightPredictorApp-ArchitecturalDesignDocument.docx
@@ -151,13 +151,23 @@
           <w:highlight w:val="white"/>
         </w:rPr>
       </w:pPr>
+      <w:proofErr w:type="spellStart"/>
       <w:r>
         <w:rPr>
           <w:i/>
           <w:sz w:val="24"/>
           <w:highlight w:val="white"/>
         </w:rPr>
-        <w:t>Jia Zhang</w:t>
+        <w:t>Jia</w:t>
+      </w:r>
+      <w:proofErr w:type="spellEnd"/>
+      <w:r>
+        <w:rPr>
+          <w:i/>
+          <w:sz w:val="24"/>
+          <w:highlight w:val="white"/>
+        </w:rPr>
+        <w:t xml:space="preserve"> Zhang</w:t>
       </w:r>
     </w:p>
     <w:p>
@@ -176,8 +186,18 @@
           <w:sz w:val="24"/>
           <w:highlight w:val="white"/>
         </w:rPr>
-        <w:t>Edward Akoto</w:t>
-      </w:r>
+        <w:t xml:space="preserve">Edward </w:t>
+      </w:r>
+      <w:proofErr w:type="spellStart"/>
+      <w:r>
+        <w:rPr>
+          <w:i/>
+          <w:sz w:val="24"/>
+          <w:highlight w:val="white"/>
+        </w:rPr>
+        <w:t>Akoto</w:t>
+      </w:r>
+      <w:proofErr w:type="spellEnd"/>
     </w:p>
     <w:p>
       <w:pPr>
@@ -206,14 +226,34 @@
           <w:sz w:val="24"/>
         </w:rPr>
       </w:pPr>
+      <w:proofErr w:type="spellStart"/>
       <w:r>
         <w:rPr>
           <w:i/>
           <w:sz w:val="24"/>
           <w:highlight w:val="white"/>
         </w:rPr>
-        <w:t>Madhok Shivaratre</w:t>
-      </w:r>
+        <w:t>Madhok</w:t>
+      </w:r>
+      <w:proofErr w:type="spellEnd"/>
+      <w:r>
+        <w:rPr>
+          <w:i/>
+          <w:sz w:val="24"/>
+          <w:highlight w:val="white"/>
+        </w:rPr>
+        <w:t xml:space="preserve"> </w:t>
+      </w:r>
+      <w:proofErr w:type="spellStart"/>
+      <w:r>
+        <w:rPr>
+          <w:i/>
+          <w:sz w:val="24"/>
+          <w:highlight w:val="white"/>
+        </w:rPr>
+        <w:t>Shivaratre</w:t>
+      </w:r>
+      <w:proofErr w:type="spellEnd"/>
     </w:p>
     <w:p>
       <w:pPr>
@@ -224,14 +264,34 @@
           <w:sz w:val="24"/>
         </w:rPr>
       </w:pPr>
+      <w:proofErr w:type="spellStart"/>
       <w:r>
         <w:rPr>
           <w:i/>
           <w:sz w:val="24"/>
           <w:highlight w:val="white"/>
         </w:rPr>
-        <w:t>Rashmi Devarahalli</w:t>
-      </w:r>
+        <w:t>Rashmi</w:t>
+      </w:r>
+      <w:proofErr w:type="spellEnd"/>
+      <w:r>
+        <w:rPr>
+          <w:i/>
+          <w:sz w:val="24"/>
+          <w:highlight w:val="white"/>
+        </w:rPr>
+        <w:t xml:space="preserve"> </w:t>
+      </w:r>
+      <w:proofErr w:type="spellStart"/>
+      <w:r>
+        <w:rPr>
+          <w:i/>
+          <w:sz w:val="24"/>
+          <w:highlight w:val="white"/>
+        </w:rPr>
+        <w:t>Devarahalli</w:t>
+      </w:r>
+      <w:proofErr w:type="spellEnd"/>
     </w:p>
     <w:p>
       <w:pPr>
@@ -242,14 +302,34 @@
           <w:sz w:val="24"/>
         </w:rPr>
       </w:pPr>
+      <w:proofErr w:type="spellStart"/>
       <w:r>
         <w:rPr>
           <w:i/>
           <w:sz w:val="24"/>
           <w:highlight w:val="white"/>
         </w:rPr>
-        <w:t>Vidya Pissaye</w:t>
-      </w:r>
+        <w:t>Vidya</w:t>
+      </w:r>
+      <w:proofErr w:type="spellEnd"/>
+      <w:r>
+        <w:rPr>
+          <w:i/>
+          <w:sz w:val="24"/>
+          <w:highlight w:val="white"/>
+        </w:rPr>
+        <w:t xml:space="preserve"> </w:t>
+      </w:r>
+      <w:proofErr w:type="spellStart"/>
+      <w:r>
+        <w:rPr>
+          <w:i/>
+          <w:sz w:val="24"/>
+          <w:highlight w:val="white"/>
+        </w:rPr>
+        <w:t>Pissaye</w:t>
+      </w:r>
+      <w:proofErr w:type="spellEnd"/>
     </w:p>
     <w:p>
       <w:pPr>
@@ -2469,7 +2549,49 @@
         <w:rPr>
           <w:sz w:val="24"/>
         </w:rPr>
-        <w:t>detailed information about flight status. The FlightStats Flex APIs provide APIs to access flight data including the position, upline/downline information, history, time</w:t>
+        <w:t xml:space="preserve">detailed information about flight status. The </w:t>
+      </w:r>
+      <w:proofErr w:type="spellStart"/>
+      <w:r>
+        <w:rPr>
+          <w:sz w:val="24"/>
+        </w:rPr>
+        <w:t>FlightStats</w:t>
+      </w:r>
+      <w:proofErr w:type="spellEnd"/>
+      <w:r>
+        <w:rPr>
+          <w:sz w:val="24"/>
+        </w:rPr>
+        <w:t xml:space="preserve"> Flex APIs provide APIs to access flight data including the position, </w:t>
+      </w:r>
+      <w:proofErr w:type="spellStart"/>
+      <w:r>
+        <w:rPr>
+          <w:sz w:val="24"/>
+        </w:rPr>
+        <w:t>upline</w:t>
+      </w:r>
+      <w:proofErr w:type="spellEnd"/>
+      <w:r>
+        <w:rPr>
+          <w:sz w:val="24"/>
+        </w:rPr>
+        <w:t>/</w:t>
+      </w:r>
+      <w:proofErr w:type="spellStart"/>
+      <w:r>
+        <w:rPr>
+          <w:sz w:val="24"/>
+        </w:rPr>
+        <w:t>downline</w:t>
+      </w:r>
+      <w:proofErr w:type="spellEnd"/>
+      <w:r>
+        <w:rPr>
+          <w:sz w:val="24"/>
+        </w:rPr>
+        <w:t xml:space="preserve"> information, history, time</w:t>
       </w:r>
       <w:r>
         <w:rPr>
@@ -2531,19 +2653,41 @@
           <w:sz w:val="24"/>
         </w:rPr>
       </w:pPr>
+      <w:proofErr w:type="spellStart"/>
       <w:proofErr w:type="gramStart"/>
       <w:r>
         <w:rPr>
           <w:sz w:val="24"/>
         </w:rPr>
-        <w:t>FlightCaster[</w:t>
+        <w:t>FlightCaster</w:t>
+      </w:r>
+      <w:proofErr w:type="spellEnd"/>
+      <w:r>
+        <w:rPr>
+          <w:sz w:val="24"/>
+        </w:rPr>
+        <w:t>[</w:t>
       </w:r>
       <w:proofErr w:type="gramEnd"/>
       <w:r>
         <w:rPr>
           <w:sz w:val="24"/>
         </w:rPr>
-        <w:t xml:space="preserve">3] is currently the only service that provides the flight service prediction. It uses Hadoop structure to provide a scalable prediction service. As our goal is to </w:t>
+        <w:t xml:space="preserve">3] is currently the only service that provides the flight service prediction. It uses </w:t>
+      </w:r>
+      <w:proofErr w:type="spellStart"/>
+      <w:r>
+        <w:rPr>
+          <w:sz w:val="24"/>
+        </w:rPr>
+        <w:t>Hadoop</w:t>
+      </w:r>
+      <w:proofErr w:type="spellEnd"/>
+      <w:r>
+        <w:rPr>
+          <w:sz w:val="24"/>
+        </w:rPr>
+        <w:t xml:space="preserve"> structure to provide a scalable prediction service. As our goal is to </w:t>
       </w:r>
       <w:r>
         <w:rPr>
@@ -2555,13 +2699,41 @@
         <w:rPr>
           <w:sz w:val="24"/>
         </w:rPr>
-        <w:t xml:space="preserve"> a flexible architectural structure and utilize the power of in-memory database, FlightCaster is a good project we could reference.  Figure 1 shows the overview of the archite</w:t>
-      </w:r>
-      <w:r>
-        <w:rPr>
-          <w:sz w:val="24"/>
-        </w:rPr>
-        <w:t>cture structure of FlightCaster.</w:t>
+        <w:t xml:space="preserve"> a flexible architectural structure and utilize the power of in-memory database, </w:t>
+      </w:r>
+      <w:proofErr w:type="spellStart"/>
+      <w:r>
+        <w:rPr>
+          <w:sz w:val="24"/>
+        </w:rPr>
+        <w:t>FlightCaster</w:t>
+      </w:r>
+      <w:proofErr w:type="spellEnd"/>
+      <w:r>
+        <w:rPr>
+          <w:sz w:val="24"/>
+        </w:rPr>
+        <w:t xml:space="preserve"> is a good project we could reference.  Figure 1 shows the overview of the archite</w:t>
+      </w:r>
+      <w:r>
+        <w:rPr>
+          <w:sz w:val="24"/>
+        </w:rPr>
+        <w:t xml:space="preserve">cture structure of </w:t>
+      </w:r>
+      <w:proofErr w:type="spellStart"/>
+      <w:r>
+        <w:rPr>
+          <w:sz w:val="24"/>
+        </w:rPr>
+        <w:t>FlightCaster</w:t>
+      </w:r>
+      <w:proofErr w:type="spellEnd"/>
+      <w:r>
+        <w:rPr>
+          <w:sz w:val="24"/>
+        </w:rPr>
+        <w:t>.</w:t>
       </w:r>
     </w:p>
     <w:p>
@@ -2635,7 +2807,25 @@
           <w:color w:val="4F81BD"/>
           <w:szCs w:val="22"/>
         </w:rPr>
-        <w:t>Figure 1  - FlightCaster Architecture Overview</w:t>
+        <w:t xml:space="preserve">Figure 1  - </w:t>
+      </w:r>
+      <w:proofErr w:type="spellStart"/>
+      <w:r>
+        <w:rPr>
+          <w:b/>
+          <w:color w:val="4F81BD"/>
+          <w:szCs w:val="22"/>
+        </w:rPr>
+        <w:t>FlightCaster</w:t>
+      </w:r>
+      <w:proofErr w:type="spellEnd"/>
+      <w:r>
+        <w:rPr>
+          <w:b/>
+          <w:color w:val="4F81BD"/>
+          <w:szCs w:val="22"/>
+        </w:rPr>
+        <w:t xml:space="preserve"> Architecture Overview</w:t>
       </w:r>
     </w:p>
     <w:p>
@@ -4058,20 +4248,28 @@
           <w:lang w:eastAsia="en-US"/>
         </w:rPr>
         <w:drawing>
-          <wp:inline distT="0" distB="0" distL="0" distR="0" wp14:anchorId="48CDC777" wp14:editId="1969FA86">
-            <wp:extent cx="5715000" cy="1603948"/>
-            <wp:effectExtent l="0" t="0" r="0" b="0"/>
-            <wp:docPr id="4" name="image02.png"/>
-            <wp:cNvGraphicFramePr/>
+          <wp:inline distT="0" distB="0" distL="0" distR="0" wp14:anchorId="30715B9E" wp14:editId="54CBEEB0">
+            <wp:extent cx="6226810" cy="1618615"/>
+            <wp:effectExtent l="0" t="0" r="0" b="6985"/>
+            <wp:docPr id="6" name="Picture 6"/>
+            <wp:cNvGraphicFramePr>
+              <a:graphicFrameLocks xmlns:a="http://schemas.openxmlformats.org/drawingml/2006/main" noChangeAspect="1"/>
+            </wp:cNvGraphicFramePr>
             <a:graphic xmlns:a="http://schemas.openxmlformats.org/drawingml/2006/main">
               <a:graphicData uri="http://schemas.openxmlformats.org/drawingml/2006/picture">
                 <pic:pic xmlns:pic="http://schemas.openxmlformats.org/drawingml/2006/picture">
                   <pic:nvPicPr>
-                    <pic:cNvPr id="0" name="image02.png"/>
-                    <pic:cNvPicPr preferRelativeResize="0"/>
+                    <pic:cNvPr id="0" name="information flow.png"/>
+                    <pic:cNvPicPr/>
                   </pic:nvPicPr>
                   <pic:blipFill>
-                    <a:blip r:embed="rId11"/>
+                    <a:blip r:embed="rId11">
+                      <a:extLst>
+                        <a:ext uri="{28A0092B-C50C-407E-A947-70E740481C1C}">
+                          <a14:useLocalDpi xmlns:a14="http://schemas.microsoft.com/office/drawing/2010/main" val="0"/>
+                        </a:ext>
+                      </a:extLst>
+                    </a:blip>
                     <a:stretch>
                       <a:fillRect/>
                     </a:stretch>
@@ -4079,7 +4277,7 @@
                   <pic:spPr>
                     <a:xfrm>
                       <a:off x="0" y="0"/>
-                      <a:ext cx="5715747" cy="1604158"/>
+                      <a:ext cx="6226810" cy="1618615"/>
                     </a:xfrm>
                     <a:prstGeom prst="rect">
                       <a:avLst/>
@@ -4404,7 +4602,21 @@
         <w:rPr>
           <w:sz w:val="24"/>
         </w:rPr>
-        <w:t xml:space="preserve">The deployment view can be seen in Figure 5. We have chosen to use Google App Engine as it lets us easily scale our application on-demand with load and only pay what we use. It also manages all of the instances, infrastructure, load balancing, replication, and failover for us automatically. App Engine also uses the BigTable-based Megastore </w:t>
+        <w:t xml:space="preserve">The deployment view can be seen in Figure 5. We have chosen to use Google App Engine as it lets us easily scale our application on-demand with load and only pay what we use. It also manages all of the instances, infrastructure, load balancing, replication, and failover for us automatically. App Engine also uses the </w:t>
+      </w:r>
+      <w:proofErr w:type="spellStart"/>
+      <w:r>
+        <w:rPr>
+          <w:sz w:val="24"/>
+        </w:rPr>
+        <w:t>BigTable</w:t>
+      </w:r>
+      <w:proofErr w:type="spellEnd"/>
+      <w:r>
+        <w:rPr>
+          <w:sz w:val="24"/>
+        </w:rPr>
+        <w:t xml:space="preserve">-based Megastore </w:t>
       </w:r>
       <w:r>
         <w:rPr>
@@ -4441,25 +4653,39 @@
       </w:pPr>
       <w:r>
         <w:rPr>
+          <w:sz w:val="24"/>
+        </w:rPr>
+        <w:t xml:space="preserve">                     </w:t>
+      </w:r>
+      <w:r>
+        <w:rPr>
           <w:noProof/>
           <w:sz w:val="24"/>
           <w:lang w:eastAsia="en-US"/>
         </w:rPr>
         <w:drawing>
-          <wp:inline distT="0" distB="0" distL="0" distR="0" wp14:anchorId="11BC9570" wp14:editId="0ABDAA5B">
-            <wp:extent cx="7084194" cy="3667225"/>
+          <wp:inline distT="0" distB="0" distL="0" distR="0" wp14:anchorId="124C8A46" wp14:editId="3CC15CE8">
+            <wp:extent cx="6226810" cy="3331210"/>
             <wp:effectExtent l="0" t="0" r="0" b="0"/>
-            <wp:docPr id="8" name="image03.png"/>
-            <wp:cNvGraphicFramePr/>
+            <wp:docPr id="10" name="Picture 10"/>
+            <wp:cNvGraphicFramePr>
+              <a:graphicFrameLocks xmlns:a="http://schemas.openxmlformats.org/drawingml/2006/main" noChangeAspect="1"/>
+            </wp:cNvGraphicFramePr>
             <a:graphic xmlns:a="http://schemas.openxmlformats.org/drawingml/2006/main">
               <a:graphicData uri="http://schemas.openxmlformats.org/drawingml/2006/picture">
                 <pic:pic xmlns:pic="http://schemas.openxmlformats.org/drawingml/2006/picture">
                   <pic:nvPicPr>
-                    <pic:cNvPr id="0" name="image03.png"/>
-                    <pic:cNvPicPr preferRelativeResize="0"/>
+                    <pic:cNvPr id="0" name="deployment.png"/>
+                    <pic:cNvPicPr/>
                   </pic:nvPicPr>
                   <pic:blipFill>
-                    <a:blip r:embed="rId12"/>
+                    <a:blip r:embed="rId12">
+                      <a:extLst>
+                        <a:ext uri="{28A0092B-C50C-407E-A947-70E740481C1C}">
+                          <a14:useLocalDpi xmlns:a14="http://schemas.microsoft.com/office/drawing/2010/main" val="0"/>
+                        </a:ext>
+                      </a:extLst>
+                    </a:blip>
                     <a:stretch>
                       <a:fillRect/>
                     </a:stretch>
@@ -4467,7 +4693,7 @@
                   <pic:spPr>
                     <a:xfrm>
                       <a:off x="0" y="0"/>
-                      <a:ext cx="7084194" cy="3667225"/>
+                      <a:ext cx="6226810" cy="3331210"/>
                     </a:xfrm>
                     <a:prstGeom prst="rect">
                       <a:avLst/>
@@ -4479,6 +4705,8 @@
           </wp:inline>
         </w:drawing>
       </w:r>
+      <w:bookmarkStart w:id="18" w:name="_GoBack"/>
+      <w:bookmarkEnd w:id="18"/>
     </w:p>
     <w:p>
       <w:pPr>
@@ -4520,7 +4748,7 @@
           <w:rFonts w:ascii="Arial" w:hAnsi="Arial" w:cs="Arial"/>
         </w:rPr>
       </w:pPr>
-      <w:bookmarkStart w:id="18" w:name="_Toc343528716"/>
+      <w:bookmarkStart w:id="19" w:name="_Toc343528716"/>
       <w:r>
         <w:rPr>
           <w:rFonts w:ascii="Arial" w:hAnsi="Arial" w:cs="Arial"/>
@@ -4528,17 +4756,17 @@
         <w:lastRenderedPageBreak/>
         <w:t>Architectural Justification</w:t>
       </w:r>
-      <w:bookmarkEnd w:id="18"/>
+      <w:bookmarkEnd w:id="19"/>
     </w:p>
     <w:p>
       <w:pPr>
         <w:pStyle w:val="Heading2"/>
       </w:pPr>
-      <w:bookmarkStart w:id="19" w:name="_Toc343528717"/>
+      <w:bookmarkStart w:id="20" w:name="_Toc343528717"/>
       <w:r>
         <w:t>Background</w:t>
       </w:r>
-      <w:bookmarkEnd w:id="19"/>
+      <w:bookmarkEnd w:id="20"/>
     </w:p>
     <w:p>
       <w:pPr>
@@ -4687,11 +4915,11 @@
       <w:pPr>
         <w:pStyle w:val="Heading2"/>
       </w:pPr>
-      <w:bookmarkStart w:id="20" w:name="_Toc343528718"/>
+      <w:bookmarkStart w:id="21" w:name="_Toc343528718"/>
       <w:r>
         <w:t>Quality Attributes</w:t>
       </w:r>
-      <w:bookmarkEnd w:id="20"/>
+      <w:bookmarkEnd w:id="21"/>
     </w:p>
     <w:p>
       <w:pPr>
@@ -4821,11 +5049,11 @@
       <w:pPr>
         <w:pStyle w:val="Heading2"/>
       </w:pPr>
-      <w:bookmarkStart w:id="21" w:name="_Toc343528719"/>
+      <w:bookmarkStart w:id="22" w:name="_Toc343528719"/>
       <w:r>
         <w:t>Utility Tree</w:t>
       </w:r>
-      <w:bookmarkEnd w:id="21"/>
+      <w:bookmarkEnd w:id="22"/>
     </w:p>
     <w:p>
       <w:pPr>
@@ -5775,7 +6003,21 @@
               <w:rPr>
                 <w:sz w:val="24"/>
               </w:rPr>
-              <w:t>Compatibility with multiple mathematical module and multiple platforms like iOS, android or web applications.</w:t>
+              <w:t xml:space="preserve">Compatibility with multiple mathematical module and multiple platforms like </w:t>
+            </w:r>
+            <w:proofErr w:type="spellStart"/>
+            <w:r>
+              <w:rPr>
+                <w:sz w:val="24"/>
+              </w:rPr>
+              <w:t>iOS</w:t>
+            </w:r>
+            <w:proofErr w:type="spellEnd"/>
+            <w:r>
+              <w:rPr>
+                <w:sz w:val="24"/>
+              </w:rPr>
+              <w:t>, android or web applications.</w:t>
             </w:r>
           </w:p>
         </w:tc>
@@ -6176,14 +6418,14 @@
       <w:pPr>
         <w:pStyle w:val="Heading2"/>
       </w:pPr>
-      <w:bookmarkStart w:id="22" w:name="_Toc343528720"/>
+      <w:bookmarkStart w:id="23" w:name="_Toc343528720"/>
       <w:r>
         <w:t>Architectura</w:t>
       </w:r>
       <w:r>
         <w:t>l Options</w:t>
       </w:r>
-      <w:bookmarkEnd w:id="22"/>
+      <w:bookmarkEnd w:id="23"/>
     </w:p>
     <w:p>
       <w:pPr>
@@ -6433,12 +6675,12 @@
           <w:sz w:val="24"/>
         </w:rPr>
       </w:pPr>
-      <w:bookmarkStart w:id="23" w:name="_Toc343528721"/>
+      <w:bookmarkStart w:id="24" w:name="_Toc343528721"/>
       <w:r>
         <w:lastRenderedPageBreak/>
         <w:t>ATAM Justification</w:t>
       </w:r>
-      <w:bookmarkEnd w:id="23"/>
+      <w:bookmarkEnd w:id="24"/>
       <w:r>
         <w:rPr>
           <w:sz w:val="24"/>
@@ -6836,7 +7078,7 @@
           <w:rFonts w:ascii="Arial" w:hAnsi="Arial" w:cs="Arial"/>
         </w:rPr>
       </w:pPr>
-      <w:bookmarkStart w:id="24" w:name="_Toc343528722"/>
+      <w:bookmarkStart w:id="25" w:name="_Toc343528722"/>
       <w:r>
         <w:rPr>
           <w:rFonts w:ascii="Arial" w:hAnsi="Arial" w:cs="Arial"/>
@@ -6844,7 +7086,7 @@
         <w:lastRenderedPageBreak/>
         <w:t>Prototype</w:t>
       </w:r>
-      <w:bookmarkEnd w:id="24"/>
+      <w:bookmarkEnd w:id="25"/>
     </w:p>
     <w:p>
       <w:pPr>
@@ -6917,7 +7159,25 @@
           <w:color w:val="222222"/>
           <w:sz w:val="24"/>
         </w:rPr>
-        <w:t>The prototype user interface is built for iPad. The interface is mainly composed of two screens; the first screen gets user itinerary information that includes airline, flight number, departure and arrival airports and dates from the user and the second screen displays the predicted flight delay information.</w:t>
+        <w:t xml:space="preserve">The prototype user interface is built for </w:t>
+      </w:r>
+      <w:proofErr w:type="spellStart"/>
+      <w:r>
+        <w:rPr>
+          <w:rFonts w:eastAsia="Verdana"/>
+          <w:color w:val="222222"/>
+          <w:sz w:val="24"/>
+        </w:rPr>
+        <w:t>iPad</w:t>
+      </w:r>
+      <w:proofErr w:type="spellEnd"/>
+      <w:r>
+        <w:rPr>
+          <w:rFonts w:eastAsia="Verdana"/>
+          <w:color w:val="222222"/>
+          <w:sz w:val="24"/>
+        </w:rPr>
+        <w:t>. The interface is mainly composed of two screens; the first screen gets user itinerary information that includes airline, flight number, departure and arrival airports and dates from the user and the second screen displays the predicted flight delay information.</w:t>
       </w:r>
     </w:p>
     <w:p>
@@ -7032,6 +7292,7 @@
         </w:rPr>
         <w:t xml:space="preserve">and the historical flight delay information from the </w:t>
       </w:r>
+      <w:proofErr w:type="spellStart"/>
       <w:r>
         <w:rPr>
           <w:rFonts w:eastAsia="Verdana"/>
@@ -7039,7 +7300,17 @@
           <w:color w:val="222222"/>
           <w:sz w:val="24"/>
         </w:rPr>
-        <w:t>MySql Database</w:t>
+        <w:t>MySql</w:t>
+      </w:r>
+      <w:proofErr w:type="spellEnd"/>
+      <w:r>
+        <w:rPr>
+          <w:rFonts w:eastAsia="Verdana"/>
+          <w:i/>
+          <w:color w:val="222222"/>
+          <w:sz w:val="24"/>
+        </w:rPr>
+        <w:t xml:space="preserve"> Database</w:t>
       </w:r>
       <w:r>
         <w:rPr>
@@ -7260,12 +7531,12 @@
       <w:pPr>
         <w:pStyle w:val="Heading2"/>
       </w:pPr>
-      <w:bookmarkStart w:id="25" w:name="_Toc343528723"/>
+      <w:bookmarkStart w:id="26" w:name="_Toc343528723"/>
       <w:r>
         <w:lastRenderedPageBreak/>
         <w:t>Implementation</w:t>
       </w:r>
-      <w:bookmarkEnd w:id="25"/>
+      <w:bookmarkEnd w:id="26"/>
     </w:p>
     <w:p>
       <w:pPr>
@@ -7280,7 +7551,23 @@
           <w:rFonts w:eastAsia="Verdana"/>
           <w:sz w:val="24"/>
         </w:rPr>
-        <w:t xml:space="preserve">Basically, the implementation could be separated into 2 parts: Webservice and Client </w:t>
+        <w:t xml:space="preserve">Basically, the implementation could be separated into 2 parts: </w:t>
+      </w:r>
+      <w:proofErr w:type="spellStart"/>
+      <w:r>
+        <w:rPr>
+          <w:rFonts w:eastAsia="Verdana"/>
+          <w:sz w:val="24"/>
+        </w:rPr>
+        <w:t>Webservice</w:t>
+      </w:r>
+      <w:proofErr w:type="spellEnd"/>
+      <w:r>
+        <w:rPr>
+          <w:rFonts w:eastAsia="Verdana"/>
+          <w:sz w:val="24"/>
+        </w:rPr>
+        <w:t xml:space="preserve"> and Client </w:t>
       </w:r>
       <w:proofErr w:type="gramStart"/>
       <w:r>
@@ -7290,13 +7577,22 @@
         </w:rPr>
         <w:t>App(</w:t>
       </w:r>
+      <w:proofErr w:type="spellStart"/>
       <w:proofErr w:type="gramEnd"/>
       <w:r>
         <w:rPr>
           <w:rFonts w:eastAsia="Verdana"/>
           <w:sz w:val="24"/>
         </w:rPr>
-        <w:t xml:space="preserve">iPad).  Figure 7 shows our implementation architecture overview. </w:t>
+        <w:t>iPad</w:t>
+      </w:r>
+      <w:proofErr w:type="spellEnd"/>
+      <w:r>
+        <w:rPr>
+          <w:rFonts w:eastAsia="Verdana"/>
+          <w:sz w:val="24"/>
+        </w:rPr>
+        <w:t xml:space="preserve">).  Figure 7 shows our implementation architecture overview. </w:t>
       </w:r>
     </w:p>
     <w:p>
@@ -7364,8 +7660,6 @@
           </wp:inline>
         </w:drawing>
       </w:r>
-      <w:bookmarkStart w:id="26" w:name="_GoBack"/>
-      <w:bookmarkEnd w:id="26"/>
     </w:p>
     <w:p>
       <w:pPr>
@@ -7401,6 +7695,7 @@
       </w:pPr>
       <w:bookmarkStart w:id="27" w:name="_Toc216842809"/>
       <w:bookmarkStart w:id="28" w:name="_Toc343528724"/>
+      <w:proofErr w:type="spellStart"/>
       <w:r>
         <w:t>Webservice</w:t>
       </w:r>
@@ -7409,6 +7704,7 @@
       </w:r>
       <w:bookmarkEnd w:id="27"/>
       <w:bookmarkEnd w:id="28"/>
+      <w:proofErr w:type="spellEnd"/>
       <w:r>
         <w:t xml:space="preserve"> </w:t>
       </w:r>
@@ -7426,7 +7722,23 @@
           <w:rFonts w:eastAsia="Verdana"/>
           <w:sz w:val="24"/>
         </w:rPr>
-        <w:t xml:space="preserve">We built the web service on Play MVC framework. This is a Java-based framework, and it provides a flexible and simple solution for building RESTful web service.  Since currently we don’t have access permission to HANA database, we use the similar SQL-based database: MySQL for the first version.  </w:t>
+        <w:t xml:space="preserve">We built the web service on Play MVC framework. This is a Java-based framework, and it provides a flexible and simple solution for building </w:t>
+      </w:r>
+      <w:proofErr w:type="spellStart"/>
+      <w:r>
+        <w:rPr>
+          <w:rFonts w:eastAsia="Verdana"/>
+          <w:sz w:val="24"/>
+        </w:rPr>
+        <w:t>RESTful</w:t>
+      </w:r>
+      <w:proofErr w:type="spellEnd"/>
+      <w:r>
+        <w:rPr>
+          <w:rFonts w:eastAsia="Verdana"/>
+          <w:sz w:val="24"/>
+        </w:rPr>
+        <w:t xml:space="preserve"> web service.  Since currently we don’t have access permission to HANA database, we use the similar SQL-based database: MySQL for the first version.  </w:t>
       </w:r>
     </w:p>
     <w:p>
@@ -7470,13 +7782,22 @@
         </w:rPr>
         <w:t xml:space="preserve">For client app, we design a thin client structure. Therefore, the client app is in charge of basic input parser, validator and final display. We built our first version demo on </w:t>
       </w:r>
+      <w:proofErr w:type="spellStart"/>
       <w:proofErr w:type="gramStart"/>
       <w:r>
         <w:rPr>
           <w:rFonts w:eastAsia="Verdana"/>
           <w:sz w:val="24"/>
         </w:rPr>
-        <w:t>iPad,</w:t>
+        <w:t>iPad</w:t>
+      </w:r>
+      <w:proofErr w:type="spellEnd"/>
+      <w:r>
+        <w:rPr>
+          <w:rFonts w:eastAsia="Verdana"/>
+          <w:sz w:val="24"/>
+        </w:rPr>
+        <w:t>,</w:t>
       </w:r>
       <w:proofErr w:type="gramEnd"/>
       <w:r>
@@ -7623,7 +7944,21 @@
         <w:rPr>
           <w:sz w:val="24"/>
         </w:rPr>
-        <w:t>HANA: High Performance ANalytic Appliance (name of SAP’s database, not an acronym)</w:t>
+        <w:t xml:space="preserve">HANA: High Performance </w:t>
+      </w:r>
+      <w:proofErr w:type="spellStart"/>
+      <w:r>
+        <w:rPr>
+          <w:sz w:val="24"/>
+        </w:rPr>
+        <w:t>ANalytic</w:t>
+      </w:r>
+      <w:proofErr w:type="spellEnd"/>
+      <w:r>
+        <w:rPr>
+          <w:sz w:val="24"/>
+        </w:rPr>
+        <w:t xml:space="preserve"> Appliance (name of SAP’s database, not an acronym)</w:t>
       </w:r>
     </w:p>
     <w:p>
@@ -7935,7 +8270,7 @@
         <w:rStyle w:val="PageNumber"/>
         <w:noProof/>
       </w:rPr>
-      <w:t>18</w:t>
+      <w:t>11</w:t>
     </w:r>
     <w:r>
       <w:rPr>

</xml_diff>